<commit_message>
finished new_NetBeans and TutorialsPoint_Hello projects
</commit_message>
<xml_diff>
--- a/SpringWebMVC/Освоение Spring Mvc.docx
+++ b/SpringWebMVC/Освоение Spring Mvc.docx
@@ -7,7 +7,2690 @@
         <w:pStyle w:val="1"/>
       </w:pPr>
       <w:r>
-        <w:t xml:space="preserve">4. </w:t>
+        <w:t xml:space="preserve">5. </w:t>
+      </w:r>
+      <w:proofErr w:type="spellStart"/>
+      <w:r>
+        <w:t>TutorialsPoint</w:t>
+      </w:r>
+      <w:proofErr w:type="spellEnd"/>
+    </w:p>
+    <w:p>
+      <w:pPr>
+        <w:pStyle w:val="2"/>
+        <w:rPr>
+          <w:lang w:val="ru-RU"/>
+        </w:rPr>
+      </w:pPr>
+      <w:r>
+        <w:rPr>
+          <w:lang w:val="ru-RU"/>
+        </w:rPr>
+        <w:t xml:space="preserve">Теория </w:t>
+      </w:r>
+    </w:p>
+    <w:p>
+      <w:pPr>
+        <w:rPr>
+          <w:lang w:val="ru-RU"/>
+        </w:rPr>
+      </w:pPr>
+      <w:r>
+        <w:rPr>
+          <w:lang w:val="ru-RU"/>
+        </w:rPr>
+        <w:t>хорошо объясняется здесь:</w:t>
+      </w:r>
+    </w:p>
+    <w:p>
+      <w:pPr>
+        <w:rPr>
+          <w:lang w:val="ru-RU"/>
+        </w:rPr>
+      </w:pPr>
+      <w:hyperlink r:id="rId7" w:history="1">
+        <w:r>
+          <w:rPr>
+            <w:rStyle w:val="a3"/>
+            <w:lang w:val="ru-RU"/>
+          </w:rPr>
+          <w:t>http://www.mkyong.com/spring-mvc/spring-mvc-hello-world-example/</w:t>
+        </w:r>
+      </w:hyperlink>
+    </w:p>
+    <w:p>
+      <w:pPr>
+        <w:rPr>
+          <w:lang w:val="ru-RU"/>
+        </w:rPr>
+      </w:pPr>
+      <w:r>
+        <w:rPr>
+          <w:lang w:val="ru-RU"/>
+        </w:rPr>
+        <w:t>и здесь (типа перевод)</w:t>
+      </w:r>
+    </w:p>
+    <w:p>
+      <w:pPr>
+        <w:rPr>
+          <w:lang w:val="ru-RU"/>
+        </w:rPr>
+      </w:pPr>
+      <w:hyperlink r:id="rId8" w:history="1">
+        <w:r>
+          <w:rPr>
+            <w:rStyle w:val="a3"/>
+            <w:lang w:val="ru-RU"/>
+          </w:rPr>
+          <w:t>http://javastudy.ru/spring-mvc/spring-mvc-basic/</w:t>
+        </w:r>
+      </w:hyperlink>
+    </w:p>
+    <w:p>
+      <w:pPr>
+        <w:rPr>
+          <w:lang w:val="ru-RU"/>
+        </w:rPr>
+      </w:pPr>
+      <w:hyperlink r:id="rId9" w:history="1">
+        <w:r>
+          <w:rPr>
+            <w:rStyle w:val="a3"/>
+            <w:lang w:val="ru-RU"/>
+          </w:rPr>
+          <w:t>https://www.tutorialspoint.com/spring/spring_web_mvc_framework.htm</w:t>
+        </w:r>
+      </w:hyperlink>
+    </w:p>
+    <w:p>
+      <w:r>
+        <w:t xml:space="preserve">The sequence of events corresponding to an incoming HTTP request to </w:t>
+      </w:r>
+      <w:proofErr w:type="spellStart"/>
+      <w:r>
+        <w:t>DispatcherServlet</w:t>
+      </w:r>
+      <w:proofErr w:type="spellEnd"/>
+      <w:r>
+        <w:t>:</w:t>
+      </w:r>
+    </w:p>
+    <w:p>
+      <w:pPr>
+        <w:pStyle w:val="a7"/>
+        <w:numPr>
+          <w:ilvl w:val="0"/>
+          <w:numId w:val="1"/>
+        </w:numPr>
+        <w:rPr>
+          <w:i/>
+        </w:rPr>
+      </w:pPr>
+      <w:r>
+        <w:t xml:space="preserve">After receiving an HTTP request, </w:t>
+      </w:r>
+      <w:proofErr w:type="spellStart"/>
+      <w:r>
+        <w:rPr>
+          <w:i/>
+        </w:rPr>
+        <w:t>DispatcherServlet</w:t>
+      </w:r>
+      <w:proofErr w:type="spellEnd"/>
+      <w:r>
+        <w:rPr>
+          <w:i/>
+        </w:rPr>
+        <w:t xml:space="preserve"> consults the </w:t>
+      </w:r>
+      <w:proofErr w:type="spellStart"/>
+      <w:r>
+        <w:rPr>
+          <w:b/>
+          <w:i/>
+        </w:rPr>
+        <w:t>HandlerMapping</w:t>
+      </w:r>
+      <w:proofErr w:type="spellEnd"/>
+      <w:r>
+        <w:rPr>
+          <w:i/>
+        </w:rPr>
+        <w:t xml:space="preserve"> to call the appropriate Controller.</w:t>
+      </w:r>
+    </w:p>
+    <w:p>
+      <w:pPr>
+        <w:pStyle w:val="a7"/>
+        <w:numPr>
+          <w:ilvl w:val="0"/>
+          <w:numId w:val="1"/>
+        </w:numPr>
+      </w:pPr>
+      <w:r>
+        <w:rPr>
+          <w:b/>
+        </w:rPr>
+        <w:t>The Controller</w:t>
+      </w:r>
+      <w:r>
+        <w:t xml:space="preserve"> takes the request and calls the appropriate service methods based on used GET or POST method. The service method will </w:t>
+      </w:r>
+      <w:r>
+        <w:rPr>
+          <w:b/>
+          <w:i/>
+        </w:rPr>
+        <w:t>set model data</w:t>
+      </w:r>
+      <w:r>
+        <w:t xml:space="preserve"> based on defined business logic and </w:t>
+      </w:r>
+      <w:r>
+        <w:rPr>
+          <w:b/>
+          <w:i/>
+        </w:rPr>
+        <w:t>returns view name</w:t>
+      </w:r>
+      <w:r>
+        <w:t xml:space="preserve"> to the </w:t>
+      </w:r>
+      <w:proofErr w:type="spellStart"/>
+      <w:r>
+        <w:t>DispatcherServlet</w:t>
+      </w:r>
+      <w:proofErr w:type="spellEnd"/>
+      <w:r>
+        <w:t>.</w:t>
+      </w:r>
+    </w:p>
+    <w:p>
+      <w:pPr>
+        <w:pStyle w:val="a7"/>
+        <w:numPr>
+          <w:ilvl w:val="0"/>
+          <w:numId w:val="1"/>
+        </w:numPr>
+      </w:pPr>
+      <w:r>
+        <w:t xml:space="preserve">The </w:t>
+      </w:r>
+      <w:proofErr w:type="spellStart"/>
+      <w:r>
+        <w:t>DispatcherServlet</w:t>
+      </w:r>
+      <w:proofErr w:type="spellEnd"/>
+      <w:r>
+        <w:t xml:space="preserve"> will take help from </w:t>
+      </w:r>
+      <w:proofErr w:type="spellStart"/>
+      <w:r>
+        <w:t>ViewResolver</w:t>
+      </w:r>
+      <w:proofErr w:type="spellEnd"/>
+      <w:r>
+        <w:t xml:space="preserve"> to </w:t>
+      </w:r>
+      <w:proofErr w:type="spellStart"/>
+      <w:r>
+        <w:t>pickup</w:t>
+      </w:r>
+      <w:proofErr w:type="spellEnd"/>
+      <w:r>
+        <w:t xml:space="preserve"> the defined view for the request.</w:t>
+      </w:r>
+    </w:p>
+    <w:p>
+      <w:pPr>
+        <w:pStyle w:val="a7"/>
+        <w:numPr>
+          <w:ilvl w:val="0"/>
+          <w:numId w:val="1"/>
+        </w:numPr>
+      </w:pPr>
+      <w:r>
+        <w:t xml:space="preserve">Once view is finalized, The </w:t>
+      </w:r>
+      <w:proofErr w:type="spellStart"/>
+      <w:r>
+        <w:t>DispatcherServlet</w:t>
+      </w:r>
+      <w:proofErr w:type="spellEnd"/>
+      <w:r>
+        <w:t xml:space="preserve"> passes the model data to the view which is finally rendered on the browser.</w:t>
+      </w:r>
+    </w:p>
+    <w:p>
+      <w:proofErr w:type="gramStart"/>
+      <w:r>
+        <w:t xml:space="preserve">All the above mentioned components </w:t>
+      </w:r>
+      <w:proofErr w:type="spellStart"/>
+      <w:r>
+        <w:t>ie</w:t>
+      </w:r>
+      <w:proofErr w:type="spellEnd"/>
+      <w:r>
+        <w:t>.</w:t>
+      </w:r>
+      <w:proofErr w:type="gramEnd"/>
+      <w:r>
+        <w:t xml:space="preserve"> </w:t>
+      </w:r>
+      <w:proofErr w:type="spellStart"/>
+      <w:r>
+        <w:t>HandlerMapping</w:t>
+      </w:r>
+      <w:proofErr w:type="spellEnd"/>
+      <w:r>
+        <w:t xml:space="preserve">, Controller and </w:t>
+      </w:r>
+      <w:proofErr w:type="spellStart"/>
+      <w:r>
+        <w:t>ViewResolver</w:t>
+      </w:r>
+      <w:proofErr w:type="spellEnd"/>
+      <w:r>
+        <w:t xml:space="preserve"> are parts of </w:t>
+      </w:r>
+      <w:proofErr w:type="spellStart"/>
+      <w:r>
+        <w:rPr>
+          <w:b/>
+        </w:rPr>
+        <w:t>WebApplicationContext</w:t>
+      </w:r>
+      <w:proofErr w:type="spellEnd"/>
+      <w:r>
+        <w:t xml:space="preserve"> which is an extension of the plain </w:t>
+      </w:r>
+      <w:proofErr w:type="spellStart"/>
+      <w:r>
+        <w:rPr>
+          <w:b/>
+          <w:i/>
+        </w:rPr>
+        <w:t>ApplicationContext</w:t>
+      </w:r>
+      <w:proofErr w:type="spellEnd"/>
+      <w:r>
+        <w:t xml:space="preserve"> with some extra features necessary for web applications.</w:t>
+      </w:r>
+    </w:p>
+    <w:p>
+      <w:r>
+        <w:rPr>
+          <w:lang w:val="ru-RU"/>
+        </w:rPr>
+        <w:t>(см. также предыдущий раздел)</w:t>
+      </w:r>
+    </w:p>
+    <w:p>
+      <w:pPr>
+        <w:pStyle w:val="1"/>
+        <w:rPr>
+          <w:noProof/>
+          <w:lang w:eastAsia="ru-RU"/>
+        </w:rPr>
+      </w:pPr>
+      <w:r>
+        <w:rPr>
+          <w:lang w:val="ru-RU"/>
+        </w:rPr>
+        <w:t>4</w:t>
+      </w:r>
+      <w:r>
+        <w:rPr>
+          <w:lang w:val="ru-RU"/>
+        </w:rPr>
+        <w:t xml:space="preserve">. </w:t>
+      </w:r>
+      <w:proofErr w:type="spellStart"/>
+      <w:r>
+        <w:t>WebApplication</w:t>
+      </w:r>
+      <w:proofErr w:type="spellEnd"/>
+      <w:r>
+        <w:rPr>
+          <w:noProof/>
+          <w:lang w:val="ru-RU" w:eastAsia="ru-RU"/>
+        </w:rPr>
+        <w:t xml:space="preserve"> </w:t>
+      </w:r>
+      <w:r>
+        <w:rPr>
+          <w:noProof/>
+          <w:lang w:val="ru-RU" w:eastAsia="ru-RU"/>
+        </w:rPr>
+        <w:t>в</w:t>
+      </w:r>
+      <w:r>
+        <w:rPr>
+          <w:noProof/>
+          <w:lang w:val="ru-RU" w:eastAsia="ru-RU"/>
+        </w:rPr>
+        <w:t xml:space="preserve"> </w:t>
+      </w:r>
+      <w:r>
+        <w:rPr>
+          <w:noProof/>
+          <w:lang w:eastAsia="ru-RU"/>
+        </w:rPr>
+        <w:t>NetBeans</w:t>
+      </w:r>
+    </w:p>
+    <w:p>
+      <w:pPr>
+        <w:rPr>
+          <w:lang w:eastAsia="ru-RU"/>
+        </w:rPr>
+      </w:pPr>
+    </w:p>
+    <w:tbl>
+      <w:tblPr>
+        <w:tblStyle w:val="a4"/>
+        <w:tblW w:w="0" w:type="auto"/>
+        <w:tblLook w:val="04A0" w:firstRow="1" w:lastRow="0" w:firstColumn="1" w:lastColumn="0" w:noHBand="0" w:noVBand="1"/>
+      </w:tblPr>
+      <w:tblGrid>
+        <w:gridCol w:w="7541"/>
+        <w:gridCol w:w="3214"/>
+      </w:tblGrid>
+      <w:tr>
+        <w:tc>
+          <w:tcPr>
+            <w:tcW w:w="5377" w:type="dxa"/>
+          </w:tcPr>
+          <w:p>
+            <w:pPr>
+              <w:rPr>
+                <w:lang w:eastAsia="ru-RU"/>
+              </w:rPr>
+            </w:pPr>
+            <w:r>
+              <w:rPr>
+                <w:noProof/>
+                <w:lang w:val="ru-RU" w:eastAsia="ru-RU"/>
+              </w:rPr>
+              <w:drawing>
+                <wp:inline distT="0" distB="0" distL="0" distR="0" wp14:anchorId="70FE3CB1" wp14:editId="646B3CEC">
+                  <wp:extent cx="4651513" cy="2878372"/>
+                  <wp:effectExtent l="0" t="0" r="0" b="0"/>
+                  <wp:docPr id="4" name="Рисунок 4"/>
+                  <wp:cNvGraphicFramePr>
+                    <a:graphicFrameLocks xmlns:a="http://schemas.openxmlformats.org/drawingml/2006/main" noChangeAspect="1"/>
+                  </wp:cNvGraphicFramePr>
+                  <a:graphic xmlns:a="http://schemas.openxmlformats.org/drawingml/2006/main">
+                    <a:graphicData uri="http://schemas.openxmlformats.org/drawingml/2006/picture">
+                      <pic:pic xmlns:pic="http://schemas.openxmlformats.org/drawingml/2006/picture">
+                        <pic:nvPicPr>
+                          <pic:cNvPr id="0" name=""/>
+                          <pic:cNvPicPr/>
+                        </pic:nvPicPr>
+                        <pic:blipFill rotWithShape="1">
+                          <a:blip r:embed="rId10"/>
+                          <a:srcRect r="24419" b="32050"/>
+                          <a:stretch/>
+                        </pic:blipFill>
+                        <pic:spPr bwMode="auto">
+                          <a:xfrm>
+                            <a:off x="0" y="0"/>
+                            <a:ext cx="4650157" cy="2877533"/>
+                          </a:xfrm>
+                          <a:prstGeom prst="rect">
+                            <a:avLst/>
+                          </a:prstGeom>
+                          <a:ln>
+                            <a:noFill/>
+                          </a:ln>
+                          <a:extLst>
+                            <a:ext uri="{53640926-AAD7-44D8-BBD7-CCE9431645EC}">
+                              <a14:shadowObscured xmlns:a14="http://schemas.microsoft.com/office/drawing/2010/main"/>
+                            </a:ext>
+                          </a:extLst>
+                        </pic:spPr>
+                      </pic:pic>
+                    </a:graphicData>
+                  </a:graphic>
+                </wp:inline>
+              </w:drawing>
+            </w:r>
+          </w:p>
+        </w:tc>
+        <w:tc>
+          <w:tcPr>
+            <w:tcW w:w="5378" w:type="dxa"/>
+          </w:tcPr>
+          <w:p>
+            <w:pPr>
+              <w:rPr>
+                <w:lang w:eastAsia="ru-RU"/>
+              </w:rPr>
+            </w:pPr>
+            <w:r>
+              <w:rPr>
+                <w:lang w:eastAsia="ru-RU"/>
+              </w:rPr>
+              <w:t xml:space="preserve">JSTL - ? </w:t>
+            </w:r>
+            <w:proofErr w:type="spellStart"/>
+            <w:r>
+              <w:rPr>
+                <w:lang w:eastAsia="ru-RU"/>
+              </w:rPr>
+              <w:t>javascript</w:t>
+            </w:r>
+            <w:proofErr w:type="spellEnd"/>
+            <w:r>
+              <w:rPr>
+                <w:lang w:eastAsia="ru-RU"/>
+              </w:rPr>
+              <w:t xml:space="preserve"> tags library</w:t>
+            </w:r>
+          </w:p>
+        </w:tc>
+      </w:tr>
+    </w:tbl>
+    <w:p>
+      <w:pPr>
+        <w:rPr>
+          <w:lang w:eastAsia="ru-RU"/>
+        </w:rPr>
+      </w:pPr>
+    </w:p>
+    <w:p/>
+    <w:tbl>
+      <w:tblPr>
+        <w:tblStyle w:val="a4"/>
+        <w:tblpPr w:leftFromText="180" w:rightFromText="180" w:vertAnchor="text" w:horzAnchor="margin" w:tblpY="-47"/>
+        <w:tblW w:w="0" w:type="auto"/>
+        <w:tblLook w:val="04A0" w:firstRow="1" w:lastRow="0" w:firstColumn="1" w:lastColumn="0" w:noHBand="0" w:noVBand="1"/>
+      </w:tblPr>
+      <w:tblGrid>
+        <w:gridCol w:w="5377"/>
+        <w:gridCol w:w="5378"/>
+      </w:tblGrid>
+      <w:tr>
+        <w:tc>
+          <w:tcPr>
+            <w:tcW w:w="5377" w:type="dxa"/>
+          </w:tcPr>
+          <w:p>
+            <w:r>
+              <w:rPr>
+                <w:noProof/>
+                <w:lang w:val="ru-RU" w:eastAsia="ru-RU"/>
+              </w:rPr>
+              <w:drawing>
+                <wp:inline distT="0" distB="0" distL="0" distR="0" wp14:anchorId="7AD02689" wp14:editId="1E634B42">
+                  <wp:extent cx="3061252" cy="2385391"/>
+                  <wp:effectExtent l="0" t="0" r="6350" b="0"/>
+                  <wp:docPr id="5" name="Рисунок 5"/>
+                  <wp:cNvGraphicFramePr>
+                    <a:graphicFrameLocks xmlns:a="http://schemas.openxmlformats.org/drawingml/2006/main" noChangeAspect="1"/>
+                  </wp:cNvGraphicFramePr>
+                  <a:graphic xmlns:a="http://schemas.openxmlformats.org/drawingml/2006/main">
+                    <a:graphicData uri="http://schemas.openxmlformats.org/drawingml/2006/picture">
+                      <pic:pic xmlns:pic="http://schemas.openxmlformats.org/drawingml/2006/picture">
+                        <pic:nvPicPr>
+                          <pic:cNvPr id="0" name=""/>
+                          <pic:cNvPicPr/>
+                        </pic:nvPicPr>
+                        <pic:blipFill rotWithShape="1">
+                          <a:blip r:embed="rId11"/>
+                          <a:srcRect l="28751" t="40732" r="21375" b="2805"/>
+                          <a:stretch/>
+                        </pic:blipFill>
+                        <pic:spPr bwMode="auto">
+                          <a:xfrm>
+                            <a:off x="0" y="0"/>
+                            <a:ext cx="3068551" cy="2391079"/>
+                          </a:xfrm>
+                          <a:prstGeom prst="rect">
+                            <a:avLst/>
+                          </a:prstGeom>
+                          <a:ln>
+                            <a:noFill/>
+                          </a:ln>
+                          <a:extLst>
+                            <a:ext uri="{53640926-AAD7-44D8-BBD7-CCE9431645EC}">
+                              <a14:shadowObscured xmlns:a14="http://schemas.microsoft.com/office/drawing/2010/main"/>
+                            </a:ext>
+                          </a:extLst>
+                        </pic:spPr>
+                      </pic:pic>
+                    </a:graphicData>
+                  </a:graphic>
+                </wp:inline>
+              </w:drawing>
+            </w:r>
+          </w:p>
+        </w:tc>
+        <w:tc>
+          <w:tcPr>
+            <w:tcW w:w="5378" w:type="dxa"/>
+          </w:tcPr>
+          <w:p>
+            <w:pPr>
+              <w:rPr>
+                <w:lang w:val="ru-RU"/>
+              </w:rPr>
+            </w:pPr>
+            <w:r>
+              <w:rPr>
+                <w:lang w:val="ru-RU"/>
+              </w:rPr>
+              <w:t xml:space="preserve">Имя </w:t>
+            </w:r>
+            <w:proofErr w:type="spellStart"/>
+            <w:r>
+              <w:rPr>
+                <w:lang w:val="ru-RU"/>
+              </w:rPr>
+              <w:t>сервлета</w:t>
+            </w:r>
+            <w:proofErr w:type="spellEnd"/>
+            <w:r>
+              <w:rPr>
+                <w:lang w:val="ru-RU"/>
+              </w:rPr>
+              <w:t xml:space="preserve">-диспетчера и указание как надо представлять </w:t>
+            </w:r>
+            <w:proofErr w:type="spellStart"/>
+            <w:r>
+              <w:t>jsp</w:t>
+            </w:r>
+            <w:proofErr w:type="spellEnd"/>
+            <w:r>
+              <w:rPr>
+                <w:lang w:val="ru-RU"/>
+              </w:rPr>
+              <w:t xml:space="preserve"> </w:t>
+            </w:r>
+            <w:r>
+              <w:rPr>
+                <w:lang w:val="ru-RU"/>
+              </w:rPr>
+              <w:t xml:space="preserve">страницы для отображения в браузере: страницы с любым именем представляются как файлы </w:t>
+            </w:r>
+            <w:r>
+              <w:rPr>
+                <w:lang w:val="ru-RU"/>
+              </w:rPr>
+              <w:t>.</w:t>
+            </w:r>
+            <w:proofErr w:type="spellStart"/>
+            <w:r>
+              <w:t>htm</w:t>
+            </w:r>
+            <w:proofErr w:type="spellEnd"/>
+            <w:r>
+              <w:rPr>
+                <w:lang w:val="ru-RU"/>
+              </w:rPr>
+              <w:t xml:space="preserve">. </w:t>
+            </w:r>
+          </w:p>
+          <w:p>
+            <w:pPr>
+              <w:rPr>
+                <w:lang w:val="ru-RU"/>
+              </w:rPr>
+            </w:pPr>
+          </w:p>
+          <w:p>
+            <w:pPr>
+              <w:rPr>
+                <w:lang w:val="ru-RU"/>
+              </w:rPr>
+            </w:pPr>
+            <w:r>
+              <w:rPr>
+                <w:lang w:val="ru-RU"/>
+              </w:rPr>
+              <w:t xml:space="preserve">Проделал эксперимент: заменил в </w:t>
+            </w:r>
+            <w:r>
+              <w:t>redirect</w:t>
+            </w:r>
+            <w:r>
+              <w:rPr>
+                <w:lang w:val="ru-RU"/>
+              </w:rPr>
+              <w:t>.</w:t>
+            </w:r>
+            <w:proofErr w:type="spellStart"/>
+            <w:r>
+              <w:t>jsp</w:t>
+            </w:r>
+            <w:proofErr w:type="spellEnd"/>
+            <w:r>
+              <w:rPr>
+                <w:lang w:val="ru-RU"/>
+              </w:rPr>
+              <w:t xml:space="preserve"> </w:t>
+            </w:r>
+          </w:p>
+          <w:p>
+            <w:pPr>
+              <w:rPr>
+                <w:lang w:val="ru-RU"/>
+              </w:rPr>
+            </w:pPr>
+          </w:p>
+          <w:p>
+            <w:r>
+              <w:rPr>
+                <w:lang w:val="ru-RU"/>
+              </w:rPr>
+              <w:t xml:space="preserve">&lt;% </w:t>
+            </w:r>
+            <w:proofErr w:type="spellStart"/>
+            <w:r>
+              <w:rPr>
+                <w:lang w:val="ru-RU"/>
+              </w:rPr>
+              <w:t>response.sendRedirect</w:t>
+            </w:r>
+            <w:proofErr w:type="spellEnd"/>
+            <w:r>
+              <w:rPr>
+                <w:lang w:val="ru-RU"/>
+              </w:rPr>
+              <w:t>("index.</w:t>
+            </w:r>
+            <w:r>
+              <w:rPr>
+                <w:b/>
+                <w:lang w:val="ru-RU"/>
+              </w:rPr>
+              <w:t>html</w:t>
+            </w:r>
+            <w:r>
+              <w:rPr>
+                <w:lang w:val="ru-RU"/>
+              </w:rPr>
+              <w:t>"); %&gt;</w:t>
+            </w:r>
+          </w:p>
+          <w:p/>
+          <w:p>
+            <w:pPr>
+              <w:rPr>
+                <w:lang w:val="ru-RU"/>
+              </w:rPr>
+            </w:pPr>
+            <w:r>
+              <w:rPr>
+                <w:lang w:val="ru-RU"/>
+              </w:rPr>
+              <w:t>И при попытке отобразить в браузере (из вкладки «</w:t>
+            </w:r>
+            <w:r>
+              <w:t>Servers</w:t>
+            </w:r>
+            <w:r>
+              <w:rPr>
+                <w:lang w:val="ru-RU"/>
+              </w:rPr>
+              <w:t xml:space="preserve">») </w:t>
+            </w:r>
+            <w:r>
+              <w:rPr>
+                <w:lang w:val="ru-RU"/>
+              </w:rPr>
+              <w:t xml:space="preserve">- </w:t>
+            </w:r>
+            <w:r>
+              <w:rPr>
+                <w:lang w:val="ru-RU"/>
+              </w:rPr>
+              <w:t>не найдена страница</w:t>
+            </w:r>
+          </w:p>
+        </w:tc>
+      </w:tr>
+    </w:tbl>
+    <w:p>
+      <w:pPr>
+        <w:pStyle w:val="2"/>
+        <w:rPr>
+          <w:lang w:val="ru-RU"/>
+        </w:rPr>
+      </w:pPr>
+      <w:r>
+        <w:rPr>
+          <w:lang w:val="ru-RU"/>
+        </w:rPr>
+        <w:t>Состав приложения</w:t>
+      </w:r>
+    </w:p>
+    <w:p>
+      <w:pPr>
+        <w:rPr>
+          <w:lang w:val="ru-RU"/>
+        </w:rPr>
+      </w:pPr>
+    </w:p>
+    <w:p>
+      <w:r>
+        <w:rPr>
+          <w:noProof/>
+          <w:lang w:val="ru-RU" w:eastAsia="ru-RU"/>
+        </w:rPr>
+        <w:drawing>
+          <wp:inline distT="0" distB="0" distL="0" distR="0" wp14:anchorId="064E056A" wp14:editId="7D6303A9">
+            <wp:extent cx="5019675" cy="342900"/>
+            <wp:effectExtent l="0" t="0" r="9525" b="0"/>
+            <wp:docPr id="8" name="Рисунок 8"/>
+            <wp:cNvGraphicFramePr>
+              <a:graphicFrameLocks xmlns:a="http://schemas.openxmlformats.org/drawingml/2006/main" noChangeAspect="1"/>
+            </wp:cNvGraphicFramePr>
+            <a:graphic xmlns:a="http://schemas.openxmlformats.org/drawingml/2006/main">
+              <a:graphicData uri="http://schemas.openxmlformats.org/drawingml/2006/picture">
+                <pic:pic xmlns:pic="http://schemas.openxmlformats.org/drawingml/2006/picture">
+                  <pic:nvPicPr>
+                    <pic:cNvPr id="0" name=""/>
+                    <pic:cNvPicPr/>
+                  </pic:nvPicPr>
+                  <pic:blipFill>
+                    <a:blip r:embed="rId12"/>
+                    <a:stretch>
+                      <a:fillRect/>
+                    </a:stretch>
+                  </pic:blipFill>
+                  <pic:spPr>
+                    <a:xfrm>
+                      <a:off x="0" y="0"/>
+                      <a:ext cx="5019675" cy="342900"/>
+                    </a:xfrm>
+                    <a:prstGeom prst="rect">
+                      <a:avLst/>
+                    </a:prstGeom>
+                  </pic:spPr>
+                </pic:pic>
+              </a:graphicData>
+            </a:graphic>
+          </wp:inline>
+        </w:drawing>
+      </w:r>
+    </w:p>
+    <w:p/>
+    <w:tbl>
+      <w:tblPr>
+        <w:tblStyle w:val="a4"/>
+        <w:tblW w:w="0" w:type="auto"/>
+        <w:tblLook w:val="04A0" w:firstRow="1" w:lastRow="0" w:firstColumn="1" w:lastColumn="0" w:noHBand="0" w:noVBand="1"/>
+      </w:tblPr>
+      <w:tblGrid>
+        <w:gridCol w:w="3652"/>
+        <w:gridCol w:w="7103"/>
+      </w:tblGrid>
+      <w:tr>
+        <w:tc>
+          <w:tcPr>
+            <w:tcW w:w="3652" w:type="dxa"/>
+          </w:tcPr>
+          <w:p>
+            <w:r>
+              <w:rPr>
+                <w:noProof/>
+                <w:lang w:val="ru-RU" w:eastAsia="ru-RU"/>
+              </w:rPr>
+              <w:drawing>
+                <wp:inline distT="0" distB="0" distL="0" distR="0" wp14:anchorId="1EBF5C90" wp14:editId="2E4EB477">
+                  <wp:extent cx="2143125" cy="2886075"/>
+                  <wp:effectExtent l="0" t="0" r="9525" b="9525"/>
+                  <wp:docPr id="9" name="Рисунок 9"/>
+                  <wp:cNvGraphicFramePr>
+                    <a:graphicFrameLocks xmlns:a="http://schemas.openxmlformats.org/drawingml/2006/main" noChangeAspect="1"/>
+                  </wp:cNvGraphicFramePr>
+                  <a:graphic xmlns:a="http://schemas.openxmlformats.org/drawingml/2006/main">
+                    <a:graphicData uri="http://schemas.openxmlformats.org/drawingml/2006/picture">
+                      <pic:pic xmlns:pic="http://schemas.openxmlformats.org/drawingml/2006/picture">
+                        <pic:nvPicPr>
+                          <pic:cNvPr id="0" name=""/>
+                          <pic:cNvPicPr/>
+                        </pic:nvPicPr>
+                        <pic:blipFill>
+                          <a:blip r:embed="rId13"/>
+                          <a:stretch>
+                            <a:fillRect/>
+                          </a:stretch>
+                        </pic:blipFill>
+                        <pic:spPr>
+                          <a:xfrm>
+                            <a:off x="0" y="0"/>
+                            <a:ext cx="2143125" cy="2886075"/>
+                          </a:xfrm>
+                          <a:prstGeom prst="rect">
+                            <a:avLst/>
+                          </a:prstGeom>
+                        </pic:spPr>
+                      </pic:pic>
+                    </a:graphicData>
+                  </a:graphic>
+                </wp:inline>
+              </w:drawing>
+            </w:r>
+          </w:p>
+        </w:tc>
+        <w:tc>
+          <w:tcPr>
+            <w:tcW w:w="7103" w:type="dxa"/>
+          </w:tcPr>
+          <w:p>
+            <w:r>
+              <w:rPr>
+                <w:b/>
+              </w:rPr>
+              <w:t>Web</w:t>
+            </w:r>
+            <w:r>
+              <w:rPr>
+                <w:b/>
+                <w:lang w:val="ru-RU"/>
+              </w:rPr>
+              <w:t>.</w:t>
+            </w:r>
+            <w:r>
+              <w:rPr>
+                <w:b/>
+              </w:rPr>
+              <w:t>xml</w:t>
+            </w:r>
+            <w:r>
+              <w:rPr>
+                <w:lang w:val="ru-RU"/>
+              </w:rPr>
+              <w:t xml:space="preserve"> </w:t>
+            </w:r>
+            <w:r>
+              <w:rPr>
+                <w:lang w:val="ru-RU"/>
+              </w:rPr>
+              <w:t>в</w:t>
+            </w:r>
+            <w:r>
+              <w:rPr>
+                <w:lang w:val="ru-RU"/>
+              </w:rPr>
+              <w:t xml:space="preserve"> </w:t>
+            </w:r>
+            <w:r>
+              <w:t>Configuration</w:t>
+            </w:r>
+            <w:r>
+              <w:rPr>
+                <w:lang w:val="ru-RU"/>
+              </w:rPr>
+              <w:t xml:space="preserve"> </w:t>
+            </w:r>
+            <w:r>
+              <w:t>Files</w:t>
+            </w:r>
+            <w:r>
+              <w:rPr>
+                <w:lang w:val="ru-RU"/>
+              </w:rPr>
+              <w:t xml:space="preserve"> </w:t>
+            </w:r>
+            <w:r>
+              <w:rPr>
+                <w:lang w:val="ru-RU"/>
+              </w:rPr>
+              <w:t>и</w:t>
+            </w:r>
+            <w:r>
+              <w:rPr>
+                <w:lang w:val="ru-RU"/>
+              </w:rPr>
+              <w:t xml:space="preserve"> </w:t>
+            </w:r>
+            <w:r>
+              <w:rPr>
+                <w:lang w:val="ru-RU"/>
+              </w:rPr>
+              <w:t>в</w:t>
+            </w:r>
+            <w:r>
+              <w:rPr>
+                <w:lang w:val="ru-RU"/>
+              </w:rPr>
+              <w:t xml:space="preserve"> </w:t>
+            </w:r>
+            <w:r>
+              <w:t>WEB</w:t>
+            </w:r>
+            <w:r>
+              <w:rPr>
+                <w:lang w:val="ru-RU"/>
+              </w:rPr>
+              <w:t>-</w:t>
+            </w:r>
+            <w:r>
+              <w:t>INF</w:t>
+            </w:r>
+            <w:r>
+              <w:rPr>
+                <w:lang w:val="ru-RU"/>
+              </w:rPr>
+              <w:t xml:space="preserve"> </w:t>
+            </w:r>
+            <w:r>
+              <w:rPr>
+                <w:lang w:val="ru-RU"/>
+              </w:rPr>
+              <w:t>один и тот же.</w:t>
+            </w:r>
+            <w:r>
+              <w:rPr>
+                <w:lang w:val="ru-RU"/>
+              </w:rPr>
+              <w:t xml:space="preserve"> (ниже описан)</w:t>
+            </w:r>
+          </w:p>
+          <w:p/>
+          <w:p/>
+          <w:p>
+            <w:pPr>
+              <w:rPr>
+                <w:i/>
+              </w:rPr>
+            </w:pPr>
+            <w:r>
+              <w:rPr>
+                <w:i/>
+                <w:lang w:val="ru-RU"/>
+              </w:rPr>
+              <w:t>Конфигурационные</w:t>
+            </w:r>
+            <w:r>
+              <w:rPr>
+                <w:i/>
+              </w:rPr>
+              <w:t xml:space="preserve"> </w:t>
+            </w:r>
+            <w:r>
+              <w:rPr>
+                <w:i/>
+                <w:lang w:val="ru-RU"/>
+              </w:rPr>
+              <w:t>файлы</w:t>
+            </w:r>
+            <w:r>
+              <w:rPr>
+                <w:i/>
+              </w:rPr>
+              <w:t xml:space="preserve"> Spring</w:t>
+            </w:r>
+          </w:p>
+          <w:p>
+            <w:pPr>
+              <w:rPr>
+                <w:lang w:val="ru-RU"/>
+              </w:rPr>
+            </w:pPr>
+            <w:proofErr w:type="spellStart"/>
+            <w:r>
+              <w:t>applicationContext</w:t>
+            </w:r>
+            <w:proofErr w:type="spellEnd"/>
+            <w:r>
+              <w:rPr>
+                <w:lang w:val="ru-RU"/>
+              </w:rPr>
+              <w:t>.</w:t>
+            </w:r>
+            <w:r>
+              <w:t>xml</w:t>
+            </w:r>
+            <w:r>
+              <w:rPr>
+                <w:lang w:val="ru-RU"/>
+              </w:rPr>
+              <w:t xml:space="preserve"> (</w:t>
+            </w:r>
+            <w:r>
+              <w:rPr>
+                <w:lang w:val="ru-RU"/>
+              </w:rPr>
+              <w:t xml:space="preserve">содержит закомментированный код добавления </w:t>
+            </w:r>
+            <w:proofErr w:type="spellStart"/>
+            <w:r>
+              <w:rPr>
+                <w:lang w:val="ru-RU"/>
+              </w:rPr>
+              <w:t>бинов</w:t>
+            </w:r>
+            <w:proofErr w:type="spellEnd"/>
+            <w:r>
+              <w:rPr>
+                <w:lang w:val="ru-RU"/>
+              </w:rPr>
+              <w:t xml:space="preserve"> работы с базой данных и т.д.</w:t>
+            </w:r>
+            <w:r>
+              <w:rPr>
+                <w:lang w:val="ru-RU"/>
+              </w:rPr>
+              <w:t>)</w:t>
+            </w:r>
+          </w:p>
+          <w:p>
+            <w:pPr>
+              <w:rPr>
+                <w:lang w:val="ru-RU"/>
+              </w:rPr>
+            </w:pPr>
+            <w:r>
+              <w:rPr>
+                <w:b/>
+              </w:rPr>
+              <w:t>dispatcher</w:t>
+            </w:r>
+            <w:r>
+              <w:rPr>
+                <w:b/>
+                <w:lang w:val="ru-RU"/>
+              </w:rPr>
+              <w:t>-</w:t>
+            </w:r>
+            <w:r>
+              <w:rPr>
+                <w:b/>
+              </w:rPr>
+              <w:t>servlet</w:t>
+            </w:r>
+            <w:r>
+              <w:rPr>
+                <w:b/>
+                <w:lang w:val="ru-RU"/>
+              </w:rPr>
+              <w:t>.</w:t>
+            </w:r>
+            <w:r>
+              <w:rPr>
+                <w:b/>
+              </w:rPr>
+              <w:t>xml</w:t>
+            </w:r>
+            <w:r>
+              <w:rPr>
+                <w:lang w:val="ru-RU"/>
+              </w:rPr>
+              <w:t xml:space="preserve">  (</w:t>
+            </w:r>
+            <w:r>
+              <w:rPr>
+                <w:lang w:val="ru-RU"/>
+              </w:rPr>
+              <w:t>см. подраздел ниже</w:t>
+            </w:r>
+            <w:r>
+              <w:rPr>
+                <w:lang w:val="ru-RU"/>
+              </w:rPr>
+              <w:t>)</w:t>
+            </w:r>
+          </w:p>
+          <w:p>
+            <w:pPr>
+              <w:rPr>
+                <w:lang w:val="ru-RU"/>
+              </w:rPr>
+            </w:pPr>
+          </w:p>
+          <w:p>
+            <w:pPr>
+              <w:rPr>
+                <w:i/>
+                <w:lang w:val="ru-RU"/>
+              </w:rPr>
+            </w:pPr>
+            <w:r>
+              <w:rPr>
+                <w:i/>
+                <w:lang w:val="ru-RU"/>
+              </w:rPr>
+              <w:t>Файлы страниц</w:t>
+            </w:r>
+          </w:p>
+          <w:p>
+            <w:pPr>
+              <w:rPr>
+                <w:lang w:val="ru-RU"/>
+              </w:rPr>
+            </w:pPr>
+          </w:p>
+          <w:p>
+            <w:pPr>
+              <w:rPr>
+                <w:lang w:val="ru-RU"/>
+              </w:rPr>
+            </w:pPr>
+            <w:r>
+              <w:t>Index</w:t>
+            </w:r>
+            <w:r>
+              <w:rPr>
+                <w:lang w:val="ru-RU"/>
+              </w:rPr>
+              <w:t>.</w:t>
+            </w:r>
+            <w:proofErr w:type="spellStart"/>
+            <w:r>
+              <w:t>jsp</w:t>
+            </w:r>
+            <w:proofErr w:type="spellEnd"/>
+            <w:r>
+              <w:rPr>
+                <w:lang w:val="ru-RU"/>
+              </w:rPr>
+              <w:t xml:space="preserve"> – лежит в </w:t>
+            </w:r>
+            <w:r>
+              <w:t>WEB</w:t>
+            </w:r>
+            <w:r>
+              <w:rPr>
+                <w:lang w:val="ru-RU"/>
+              </w:rPr>
+              <w:t>-</w:t>
+            </w:r>
+            <w:r>
+              <w:t>INF</w:t>
+            </w:r>
+            <w:r>
+              <w:rPr>
+                <w:lang w:val="ru-RU"/>
+              </w:rPr>
+              <w:t>/</w:t>
+            </w:r>
+            <w:proofErr w:type="spellStart"/>
+            <w:r>
+              <w:t>jsp</w:t>
+            </w:r>
+            <w:proofErr w:type="spellEnd"/>
+            <w:r>
+              <w:rPr>
+                <w:lang w:val="ru-RU"/>
+              </w:rPr>
+              <w:t xml:space="preserve">/. </w:t>
+            </w:r>
+            <w:r>
+              <w:rPr>
+                <w:lang w:val="ru-RU"/>
+              </w:rPr>
+              <w:t xml:space="preserve">Это местоположение определено в </w:t>
+            </w:r>
+            <w:proofErr w:type="spellStart"/>
+            <w:r>
+              <w:rPr>
+                <w:lang w:val="ru-RU"/>
+              </w:rPr>
+              <w:t>резольвере</w:t>
+            </w:r>
+            <w:proofErr w:type="spellEnd"/>
+            <w:r>
+              <w:rPr>
+                <w:lang w:val="ru-RU"/>
+              </w:rPr>
+              <w:t xml:space="preserve"> (</w:t>
+            </w:r>
+            <w:proofErr w:type="spellStart"/>
+            <w:r>
+              <w:t>ViewResolver</w:t>
+            </w:r>
+            <w:proofErr w:type="spellEnd"/>
+            <w:r>
+              <w:rPr>
+                <w:lang w:val="ru-RU"/>
+              </w:rPr>
+              <w:t>)</w:t>
+            </w:r>
+            <w:r>
+              <w:rPr>
+                <w:lang w:val="ru-RU"/>
+              </w:rPr>
+              <w:t xml:space="preserve"> </w:t>
+            </w:r>
+            <w:r>
+              <w:rPr>
+                <w:lang w:val="ru-RU"/>
+              </w:rPr>
+              <w:t xml:space="preserve">в </w:t>
+            </w:r>
+            <w:r>
+              <w:t>dispatcher</w:t>
+            </w:r>
+            <w:r>
+              <w:rPr>
+                <w:lang w:val="ru-RU"/>
+              </w:rPr>
+              <w:t>-</w:t>
+            </w:r>
+            <w:r>
+              <w:t>servlet</w:t>
+            </w:r>
+            <w:r>
+              <w:rPr>
+                <w:lang w:val="ru-RU"/>
+              </w:rPr>
+              <w:t>.</w:t>
+            </w:r>
+            <w:r>
+              <w:t>xml</w:t>
+            </w:r>
+            <w:r>
+              <w:rPr>
+                <w:lang w:val="ru-RU"/>
+              </w:rPr>
+              <w:t xml:space="preserve"> (</w:t>
+            </w:r>
+            <w:proofErr w:type="spellStart"/>
+            <w:r>
+              <w:rPr>
+                <w:lang w:val="ru-RU"/>
+              </w:rPr>
+              <w:t>см</w:t>
+            </w:r>
+            <w:proofErr w:type="gramStart"/>
+            <w:r>
+              <w:rPr>
+                <w:lang w:val="ru-RU"/>
+              </w:rPr>
+              <w:t>.н</w:t>
+            </w:r>
+            <w:proofErr w:type="gramEnd"/>
+            <w:r>
+              <w:rPr>
+                <w:lang w:val="ru-RU"/>
+              </w:rPr>
+              <w:t>иже</w:t>
+            </w:r>
+            <w:proofErr w:type="spellEnd"/>
+            <w:r>
+              <w:rPr>
+                <w:lang w:val="ru-RU"/>
+              </w:rPr>
+              <w:t>)</w:t>
+            </w:r>
+          </w:p>
+          <w:p>
+            <w:pPr>
+              <w:rPr>
+                <w:lang w:val="ru-RU"/>
+              </w:rPr>
+            </w:pPr>
+          </w:p>
+          <w:p>
+            <w:pPr>
+              <w:rPr>
+                <w:lang w:val="ru-RU"/>
+              </w:rPr>
+            </w:pPr>
+            <w:r>
+              <w:t>Redirect</w:t>
+            </w:r>
+            <w:r>
+              <w:rPr>
+                <w:lang w:val="ru-RU"/>
+              </w:rPr>
+              <w:t>.</w:t>
+            </w:r>
+            <w:proofErr w:type="spellStart"/>
+            <w:r>
+              <w:t>jsp</w:t>
+            </w:r>
+            <w:proofErr w:type="spellEnd"/>
+            <w:r>
+              <w:rPr>
+                <w:lang w:val="ru-RU"/>
+              </w:rPr>
+              <w:t xml:space="preserve"> – </w:t>
+            </w:r>
+            <w:r>
+              <w:rPr>
+                <w:lang w:val="ru-RU"/>
+              </w:rPr>
+              <w:t xml:space="preserve">перенаправляет на </w:t>
+            </w:r>
+            <w:r>
+              <w:t>index</w:t>
+            </w:r>
+            <w:r>
+              <w:rPr>
+                <w:lang w:val="ru-RU"/>
+              </w:rPr>
+              <w:t xml:space="preserve">. Лежит на уровне </w:t>
+            </w:r>
+            <w:r>
+              <w:t>WEB</w:t>
+            </w:r>
+            <w:r>
+              <w:rPr>
+                <w:lang w:val="ru-RU"/>
+              </w:rPr>
+              <w:t>-</w:t>
+            </w:r>
+            <w:r>
+              <w:t>INF</w:t>
+            </w:r>
+            <w:r>
+              <w:rPr>
+                <w:lang w:val="ru-RU"/>
+              </w:rPr>
+              <w:t xml:space="preserve">. </w:t>
+            </w:r>
+            <w:r>
+              <w:rPr>
+                <w:lang w:val="ru-RU"/>
+              </w:rPr>
+              <w:t xml:space="preserve">Есть </w:t>
+            </w:r>
+            <w:hyperlink r:id="rId14" w:history="1">
+              <w:r>
+                <w:rPr>
+                  <w:rStyle w:val="a3"/>
+                  <w:lang w:val="ru-RU"/>
+                </w:rPr>
+                <w:t>практика</w:t>
+              </w:r>
+            </w:hyperlink>
+            <w:r>
+              <w:rPr>
+                <w:lang w:val="ru-RU"/>
+              </w:rPr>
+              <w:t xml:space="preserve">, что статический контекст так и должен лежать. Хотя это </w:t>
+            </w:r>
+            <w:proofErr w:type="spellStart"/>
+            <w:r>
+              <w:t>jsp</w:t>
+            </w:r>
+            <w:proofErr w:type="spellEnd"/>
+            <w:r>
+              <w:rPr>
+                <w:lang w:val="ru-RU"/>
+              </w:rPr>
+              <w:t xml:space="preserve"> </w:t>
+            </w:r>
+            <w:r>
+              <w:rPr>
+                <w:lang w:val="ru-RU"/>
+              </w:rPr>
+              <w:t>страница с кодом.</w:t>
+            </w:r>
+            <w:bookmarkStart w:id="0" w:name="_GoBack"/>
+            <w:bookmarkEnd w:id="0"/>
+          </w:p>
+          <w:p>
+            <w:pPr>
+              <w:rPr>
+                <w:lang w:val="ru-RU"/>
+              </w:rPr>
+            </w:pPr>
+          </w:p>
+          <w:p>
+            <w:pPr>
+              <w:rPr>
+                <w:lang w:val="ru-RU"/>
+              </w:rPr>
+            </w:pPr>
+          </w:p>
+        </w:tc>
+      </w:tr>
+    </w:tbl>
+    <w:p>
+      <w:pPr>
+        <w:rPr>
+          <w:lang w:val="ru-RU"/>
+        </w:rPr>
+      </w:pPr>
+    </w:p>
+    <w:p>
+      <w:pPr>
+        <w:rPr>
+          <w:rFonts w:asciiTheme="majorHAnsi" w:eastAsiaTheme="majorEastAsia" w:hAnsiTheme="majorHAnsi" w:cstheme="majorBidi"/>
+          <w:b/>
+          <w:bCs/>
+          <w:color w:val="4F81BD" w:themeColor="accent1"/>
+          <w:sz w:val="26"/>
+          <w:szCs w:val="26"/>
+          <w:lang w:val="ru-RU"/>
+        </w:rPr>
+      </w:pPr>
+      <w:r>
+        <w:rPr>
+          <w:lang w:val="ru-RU"/>
+        </w:rPr>
+        <w:br w:type="page"/>
+      </w:r>
+    </w:p>
+    <w:p>
+      <w:pPr>
+        <w:pStyle w:val="2"/>
+      </w:pPr>
+      <w:r>
+        <w:lastRenderedPageBreak/>
+        <w:t>WEB</w:t>
+      </w:r>
+      <w:r>
+        <w:rPr>
+          <w:lang w:val="ru-RU"/>
+        </w:rPr>
+        <w:t>-</w:t>
+      </w:r>
+      <w:r>
+        <w:t>INF</w:t>
+      </w:r>
+      <w:r>
+        <w:rPr>
+          <w:lang w:val="ru-RU"/>
+        </w:rPr>
+        <w:t xml:space="preserve"> </w:t>
+      </w:r>
+      <w:r>
+        <w:rPr>
+          <w:lang w:val="ru-RU"/>
+        </w:rPr>
+        <w:t>/</w:t>
+      </w:r>
+      <w:r>
+        <w:t>web.xml</w:t>
+      </w:r>
+    </w:p>
+    <w:p/>
+    <w:tbl>
+      <w:tblPr>
+        <w:tblStyle w:val="a4"/>
+        <w:tblW w:w="0" w:type="auto"/>
+        <w:tblLook w:val="04A0" w:firstRow="1" w:lastRow="0" w:firstColumn="1" w:lastColumn="0" w:noHBand="0" w:noVBand="1"/>
+      </w:tblPr>
+      <w:tblGrid>
+        <w:gridCol w:w="5377"/>
+        <w:gridCol w:w="5378"/>
+      </w:tblGrid>
+      <w:tr>
+        <w:trPr>
+          <w:trHeight w:val="1403"/>
+        </w:trPr>
+        <w:tc>
+          <w:tcPr>
+            <w:tcW w:w="5377" w:type="dxa"/>
+            <w:tcBorders>
+              <w:bottom w:val="dashSmallGap" w:sz="4" w:space="0" w:color="auto"/>
+            </w:tcBorders>
+          </w:tcPr>
+          <w:p>
+            <w:r>
+              <w:t>&lt;context-</w:t>
+            </w:r>
+            <w:proofErr w:type="spellStart"/>
+            <w:r>
+              <w:t>param</w:t>
+            </w:r>
+            <w:proofErr w:type="spellEnd"/>
+            <w:r>
+              <w:t>&gt;</w:t>
+            </w:r>
+          </w:p>
+          <w:p>
+            <w:r>
+              <w:t xml:space="preserve">        &lt;</w:t>
+            </w:r>
+            <w:proofErr w:type="spellStart"/>
+            <w:r>
+              <w:t>param</w:t>
+            </w:r>
+            <w:proofErr w:type="spellEnd"/>
+            <w:r>
+              <w:t>-name&gt;</w:t>
+            </w:r>
+          </w:p>
+          <w:p>
+            <w:r>
+              <w:t xml:space="preserve">               </w:t>
+            </w:r>
+            <w:proofErr w:type="spellStart"/>
+            <w:r>
+              <w:t>contextConfigLocation</w:t>
+            </w:r>
+            <w:proofErr w:type="spellEnd"/>
+          </w:p>
+          <w:p>
+            <w:r>
+              <w:t xml:space="preserve">       </w:t>
+            </w:r>
+            <w:r>
+              <w:t>&lt;/</w:t>
+            </w:r>
+            <w:proofErr w:type="spellStart"/>
+            <w:r>
+              <w:t>param</w:t>
+            </w:r>
+            <w:proofErr w:type="spellEnd"/>
+            <w:r>
+              <w:t>-name&gt;</w:t>
+            </w:r>
+          </w:p>
+          <w:p>
+            <w:r>
+              <w:t xml:space="preserve">        &lt;</w:t>
+            </w:r>
+            <w:proofErr w:type="spellStart"/>
+            <w:r>
+              <w:t>param</w:t>
+            </w:r>
+            <w:proofErr w:type="spellEnd"/>
+            <w:r>
+              <w:t>-value&gt;</w:t>
+            </w:r>
+          </w:p>
+          <w:p>
+            <w:r>
+              <w:t xml:space="preserve">              </w:t>
+            </w:r>
+            <w:r>
+              <w:t>/WEB-INF/applicationContext.xml</w:t>
+            </w:r>
+          </w:p>
+          <w:p>
+            <w:r>
+              <w:t xml:space="preserve">        &lt;/</w:t>
+            </w:r>
+            <w:proofErr w:type="spellStart"/>
+            <w:r>
+              <w:t>param</w:t>
+            </w:r>
+            <w:proofErr w:type="spellEnd"/>
+            <w:r>
+              <w:t>-value&gt;</w:t>
+            </w:r>
+          </w:p>
+          <w:p>
+            <w:r>
+              <w:t xml:space="preserve">    &lt;/context-</w:t>
+            </w:r>
+            <w:proofErr w:type="spellStart"/>
+            <w:r>
+              <w:t>param</w:t>
+            </w:r>
+            <w:proofErr w:type="spellEnd"/>
+            <w:r>
+              <w:t>&gt;</w:t>
+            </w:r>
+          </w:p>
+          <w:p/>
+        </w:tc>
+        <w:tc>
+          <w:tcPr>
+            <w:tcW w:w="5378" w:type="dxa"/>
+            <w:tcBorders>
+              <w:bottom w:val="dashSmallGap" w:sz="4" w:space="0" w:color="auto"/>
+            </w:tcBorders>
+          </w:tcPr>
+          <w:p/>
+        </w:tc>
+      </w:tr>
+      <w:tr>
+        <w:trPr>
+          <w:trHeight w:val="1813"/>
+        </w:trPr>
+        <w:tc>
+          <w:tcPr>
+            <w:tcW w:w="5377" w:type="dxa"/>
+            <w:tcBorders>
+              <w:top w:val="dashSmallGap" w:sz="4" w:space="0" w:color="auto"/>
+              <w:bottom w:val="dashSmallGap" w:sz="4" w:space="0" w:color="auto"/>
+            </w:tcBorders>
+          </w:tcPr>
+          <w:p>
+            <w:r>
+              <w:t xml:space="preserve">   </w:t>
+            </w:r>
+            <w:r>
+              <w:t xml:space="preserve"> &lt;listener&gt;</w:t>
+            </w:r>
+          </w:p>
+          <w:p>
+            <w:r>
+              <w:t xml:space="preserve">        &lt;listener-class&gt;</w:t>
+            </w:r>
+          </w:p>
+          <w:p>
+            <w:r>
+              <w:t xml:space="preserve">            </w:t>
+            </w:r>
+            <w:proofErr w:type="spellStart"/>
+            <w:r>
+              <w:t>org.springframework.web.context</w:t>
+            </w:r>
+            <w:proofErr w:type="spellEnd"/>
+          </w:p>
+          <w:p>
+            <w:r>
+              <w:t xml:space="preserve">                </w:t>
+            </w:r>
+            <w:r>
+              <w:t>.</w:t>
+            </w:r>
+            <w:proofErr w:type="spellStart"/>
+            <w:r>
+              <w:t>ContextLoaderListener</w:t>
+            </w:r>
+            <w:proofErr w:type="spellEnd"/>
+          </w:p>
+          <w:p>
+            <w:r>
+              <w:t xml:space="preserve">      </w:t>
+            </w:r>
+            <w:r>
+              <w:t>&lt;/listener-class&gt;</w:t>
+            </w:r>
+          </w:p>
+          <w:p>
+            <w:r>
+              <w:t xml:space="preserve">    &lt;/listener&gt;</w:t>
+            </w:r>
+          </w:p>
+        </w:tc>
+        <w:tc>
+          <w:tcPr>
+            <w:tcW w:w="5378" w:type="dxa"/>
+            <w:tcBorders>
+              <w:top w:val="dashSmallGap" w:sz="4" w:space="0" w:color="auto"/>
+              <w:bottom w:val="dashSmallGap" w:sz="4" w:space="0" w:color="auto"/>
+            </w:tcBorders>
+          </w:tcPr>
+          <w:p/>
+        </w:tc>
+      </w:tr>
+      <w:tr>
+        <w:trPr>
+          <w:trHeight w:val="1915"/>
+        </w:trPr>
+        <w:tc>
+          <w:tcPr>
+            <w:tcW w:w="5377" w:type="dxa"/>
+            <w:tcBorders>
+              <w:top w:val="dashSmallGap" w:sz="4" w:space="0" w:color="auto"/>
+              <w:bottom w:val="dashSmallGap" w:sz="4" w:space="0" w:color="auto"/>
+            </w:tcBorders>
+          </w:tcPr>
+          <w:p>
+            <w:r>
+              <w:t xml:space="preserve">    &lt;servlet&gt;</w:t>
+            </w:r>
+          </w:p>
+          <w:p>
+            <w:r>
+              <w:t xml:space="preserve">        &lt;servlet-name&gt;dispatcher&lt;/servlet-name&gt;</w:t>
+            </w:r>
+          </w:p>
+          <w:p>
+            <w:r>
+              <w:t xml:space="preserve">        </w:t>
+            </w:r>
+            <w:r>
+              <w:t xml:space="preserve">  </w:t>
+            </w:r>
+            <w:r>
+              <w:t>&lt;servlet-class&gt;</w:t>
+            </w:r>
+            <w:r>
+              <w:t xml:space="preserve">       </w:t>
+            </w:r>
+          </w:p>
+          <w:p>
+            <w:r>
+              <w:t xml:space="preserve">          </w:t>
+            </w:r>
+            <w:proofErr w:type="spellStart"/>
+            <w:r>
+              <w:t>org.springframework.web.servlet.</w:t>
+            </w:r>
+            <w:r>
+              <w:rPr>
+                <w:b/>
+              </w:rPr>
+              <w:t>DispatcherServlet</w:t>
+            </w:r>
+            <w:proofErr w:type="spellEnd"/>
+          </w:p>
+          <w:p>
+            <w:r>
+              <w:t xml:space="preserve">          </w:t>
+            </w:r>
+            <w:r>
+              <w:t>&lt;/servlet-class&gt;</w:t>
+            </w:r>
+          </w:p>
+          <w:p>
+            <w:r>
+              <w:t xml:space="preserve">        &lt;load-on-startup&gt;2&lt;/load-on-startup&gt;</w:t>
+            </w:r>
+          </w:p>
+          <w:p>
+            <w:r>
+              <w:t xml:space="preserve">    &lt;/servlet&gt;</w:t>
+            </w:r>
+          </w:p>
+        </w:tc>
+        <w:tc>
+          <w:tcPr>
+            <w:tcW w:w="5378" w:type="dxa"/>
+            <w:tcBorders>
+              <w:top w:val="dashSmallGap" w:sz="4" w:space="0" w:color="auto"/>
+              <w:bottom w:val="dashSmallGap" w:sz="4" w:space="0" w:color="auto"/>
+            </w:tcBorders>
+          </w:tcPr>
+          <w:p>
+            <w:pPr>
+              <w:rPr>
+                <w:lang w:val="ru-RU"/>
+              </w:rPr>
+            </w:pPr>
+            <w:r>
+              <w:rPr>
+                <w:lang w:val="ru-RU"/>
+              </w:rPr>
+              <w:t xml:space="preserve">Указано имя и тип </w:t>
+            </w:r>
+            <w:proofErr w:type="spellStart"/>
+            <w:r>
+              <w:rPr>
+                <w:lang w:val="ru-RU"/>
+              </w:rPr>
+              <w:t>сервлета</w:t>
+            </w:r>
+            <w:proofErr w:type="spellEnd"/>
+          </w:p>
+        </w:tc>
+      </w:tr>
+      <w:tr>
+        <w:trPr>
+          <w:trHeight w:val="1126"/>
+        </w:trPr>
+        <w:tc>
+          <w:tcPr>
+            <w:tcW w:w="5377" w:type="dxa"/>
+            <w:tcBorders>
+              <w:top w:val="dashSmallGap" w:sz="4" w:space="0" w:color="auto"/>
+              <w:bottom w:val="dashSmallGap" w:sz="4" w:space="0" w:color="auto"/>
+            </w:tcBorders>
+          </w:tcPr>
+          <w:p>
+            <w:r>
+              <w:rPr>
+                <w:lang w:val="ru-RU"/>
+              </w:rPr>
+              <w:t xml:space="preserve">    </w:t>
+            </w:r>
+            <w:r>
+              <w:t>&lt;servlet-mapping&gt;</w:t>
+            </w:r>
+          </w:p>
+          <w:p>
+            <w:r>
+              <w:t xml:space="preserve">        &lt;servlet-name&gt;dispatcher&lt;/servlet-name&gt;</w:t>
+            </w:r>
+          </w:p>
+          <w:p>
+            <w:r>
+              <w:t xml:space="preserve">        &lt;</w:t>
+            </w:r>
+            <w:proofErr w:type="spellStart"/>
+            <w:r>
+              <w:t>url</w:t>
+            </w:r>
+            <w:proofErr w:type="spellEnd"/>
+            <w:r>
+              <w:t>-pattern&gt;*.</w:t>
+            </w:r>
+            <w:proofErr w:type="spellStart"/>
+            <w:r>
+              <w:t>htm</w:t>
+            </w:r>
+            <w:proofErr w:type="spellEnd"/>
+            <w:r>
+              <w:t>&lt;/</w:t>
+            </w:r>
+            <w:proofErr w:type="spellStart"/>
+            <w:r>
+              <w:t>url</w:t>
+            </w:r>
+            <w:proofErr w:type="spellEnd"/>
+            <w:r>
+              <w:t>-pattern&gt;</w:t>
+            </w:r>
+          </w:p>
+          <w:p>
+            <w:r>
+              <w:t xml:space="preserve">    &lt;/servlet-mapping&gt;</w:t>
+            </w:r>
+          </w:p>
+        </w:tc>
+        <w:tc>
+          <w:tcPr>
+            <w:tcW w:w="5378" w:type="dxa"/>
+            <w:tcBorders>
+              <w:top w:val="dashSmallGap" w:sz="4" w:space="0" w:color="auto"/>
+              <w:bottom w:val="dashSmallGap" w:sz="4" w:space="0" w:color="auto"/>
+            </w:tcBorders>
+          </w:tcPr>
+          <w:p>
+            <w:pPr>
+              <w:rPr>
+                <w:lang w:val="ru-RU"/>
+              </w:rPr>
+            </w:pPr>
+            <w:proofErr w:type="spellStart"/>
+            <w:r>
+              <w:rPr>
+                <w:lang w:val="ru-RU"/>
+              </w:rPr>
+              <w:t>Сервлет</w:t>
+            </w:r>
+            <w:proofErr w:type="spellEnd"/>
+            <w:r>
+              <w:rPr>
+                <w:lang w:val="ru-RU"/>
+              </w:rPr>
+              <w:t xml:space="preserve">-диспетчер работает с файлами, заменяя им расширения на </w:t>
+            </w:r>
+            <w:proofErr w:type="spellStart"/>
+            <w:r>
+              <w:t>htm</w:t>
+            </w:r>
+            <w:proofErr w:type="spellEnd"/>
+            <w:r>
+              <w:rPr>
+                <w:lang w:val="ru-RU"/>
+              </w:rPr>
+              <w:t xml:space="preserve"> </w:t>
+            </w:r>
+            <w:r>
+              <w:rPr>
+                <w:lang w:val="ru-RU"/>
+              </w:rPr>
+              <w:t>(</w:t>
+            </w:r>
+            <w:r>
+              <w:rPr>
+                <w:lang w:val="ru-RU"/>
+              </w:rPr>
+              <w:t>файлы с любым названием</w:t>
+            </w:r>
+            <w:proofErr w:type="gramStart"/>
+            <w:r>
+              <w:rPr>
+                <w:lang w:val="ru-RU"/>
+              </w:rPr>
+              <w:t xml:space="preserve"> - *</w:t>
+            </w:r>
+            <w:r>
+              <w:rPr>
+                <w:lang w:val="ru-RU"/>
+              </w:rPr>
+              <w:t>)</w:t>
+            </w:r>
+            <w:proofErr w:type="gramEnd"/>
+          </w:p>
+        </w:tc>
+      </w:tr>
+      <w:tr>
+        <w:trPr>
+          <w:trHeight w:val="1015"/>
+        </w:trPr>
+        <w:tc>
+          <w:tcPr>
+            <w:tcW w:w="5377" w:type="dxa"/>
+            <w:tcBorders>
+              <w:top w:val="dashSmallGap" w:sz="4" w:space="0" w:color="auto"/>
+            </w:tcBorders>
+          </w:tcPr>
+          <w:p>
+            <w:r>
+              <w:rPr>
+                <w:lang w:val="ru-RU"/>
+              </w:rPr>
+              <w:t xml:space="preserve">    </w:t>
+            </w:r>
+            <w:r>
+              <w:t>…</w:t>
+            </w:r>
+          </w:p>
+          <w:p>
+            <w:r>
+              <w:t xml:space="preserve">    &lt;welcome-file-list&gt;</w:t>
+            </w:r>
+          </w:p>
+          <w:p>
+            <w:r>
+              <w:t xml:space="preserve">        &lt;welcome-file&gt;</w:t>
+            </w:r>
+            <w:proofErr w:type="spellStart"/>
+            <w:r>
+              <w:t>redirect.jsp</w:t>
+            </w:r>
+            <w:proofErr w:type="spellEnd"/>
+            <w:r>
+              <w:t>&lt;/welcome-file&gt;</w:t>
+            </w:r>
+          </w:p>
+          <w:p>
+            <w:r>
+              <w:t xml:space="preserve">    &lt;/welcome-file-list&gt;</w:t>
+            </w:r>
+          </w:p>
+        </w:tc>
+        <w:tc>
+          <w:tcPr>
+            <w:tcW w:w="5378" w:type="dxa"/>
+            <w:tcBorders>
+              <w:top w:val="dashSmallGap" w:sz="4" w:space="0" w:color="auto"/>
+            </w:tcBorders>
+          </w:tcPr>
+          <w:p>
+            <w:proofErr w:type="gramStart"/>
+            <w:r>
+              <w:rPr>
+                <w:lang w:val="ru-RU"/>
+              </w:rPr>
+              <w:t>Стартовый</w:t>
+            </w:r>
+            <w:proofErr w:type="gramEnd"/>
+            <w:r>
+              <w:rPr>
+                <w:lang w:val="ru-RU"/>
+              </w:rPr>
+              <w:t xml:space="preserve"> </w:t>
+            </w:r>
+            <w:r>
+              <w:t>html</w:t>
+            </w:r>
+            <w:r>
+              <w:rPr>
+                <w:lang w:val="ru-RU"/>
+              </w:rPr>
+              <w:t xml:space="preserve"> </w:t>
+            </w:r>
+            <w:r>
+              <w:rPr>
+                <w:lang w:val="ru-RU"/>
+              </w:rPr>
+              <w:t>перенаправляющий на указанную в нем страницу</w:t>
+            </w:r>
+          </w:p>
+        </w:tc>
+      </w:tr>
+    </w:tbl>
+    <w:p/>
+    <w:p>
+      <w:pPr>
+        <w:pStyle w:val="2"/>
+      </w:pPr>
+      <w:proofErr w:type="gramStart"/>
+      <w:r>
+        <w:t>dispatcher</w:t>
+      </w:r>
+      <w:r>
+        <w:rPr>
+          <w:lang w:val="ru-RU"/>
+        </w:rPr>
+        <w:t>-</w:t>
+      </w:r>
+      <w:r>
+        <w:t>servlet</w:t>
+      </w:r>
+      <w:r>
+        <w:rPr>
+          <w:lang w:val="ru-RU"/>
+        </w:rPr>
+        <w:t>.</w:t>
+      </w:r>
+      <w:r>
+        <w:t>xml</w:t>
+      </w:r>
+      <w:proofErr w:type="gramEnd"/>
+      <w:r>
+        <w:rPr>
+          <w:lang w:val="ru-RU"/>
+        </w:rPr>
+        <w:t xml:space="preserve">  </w:t>
+      </w:r>
+    </w:p>
+    <w:p>
+      <w:r>
+        <w:t>&lt;</w:t>
+      </w:r>
+      <w:proofErr w:type="gramStart"/>
+      <w:r>
+        <w:rPr>
+          <w:b/>
+        </w:rPr>
+        <w:t>bean</w:t>
+      </w:r>
+      <w:proofErr w:type="gramEnd"/>
+      <w:r>
+        <w:rPr>
+          <w:b/>
+        </w:rPr>
+        <w:t xml:space="preserve"> class="</w:t>
+      </w:r>
+      <w:r>
+        <w:t>org.springframework.web.servlet.mvc.support.</w:t>
+      </w:r>
+      <w:r>
+        <w:rPr>
+          <w:b/>
+        </w:rPr>
+        <w:t>Contr</w:t>
+      </w:r>
+      <w:r>
+        <w:rPr>
+          <w:b/>
+        </w:rPr>
+        <w:t>ollerClassNameHandlerMapping"</w:t>
+      </w:r>
+      <w:r>
+        <w:t>/&gt;</w:t>
+      </w:r>
+    </w:p>
+    <w:tbl>
+      <w:tblPr>
+        <w:tblStyle w:val="a4"/>
+        <w:tblW w:w="0" w:type="auto"/>
+        <w:tblLook w:val="04A0" w:firstRow="1" w:lastRow="0" w:firstColumn="1" w:lastColumn="0" w:noHBand="0" w:noVBand="1"/>
+      </w:tblPr>
+      <w:tblGrid>
+        <w:gridCol w:w="5377"/>
+        <w:gridCol w:w="5378"/>
+      </w:tblGrid>
+      <w:tr>
+        <w:tc>
+          <w:tcPr>
+            <w:tcW w:w="5377" w:type="dxa"/>
+          </w:tcPr>
+          <w:p>
+            <w:r>
+              <w:t>&lt;!--</w:t>
+            </w:r>
+          </w:p>
+          <w:p>
+            <w:pPr>
+              <w:rPr>
+                <w:i/>
+              </w:rPr>
+            </w:pPr>
+            <w:r>
+              <w:rPr>
+                <w:i/>
+              </w:rPr>
+              <w:t xml:space="preserve">    Most controllers will use the </w:t>
+            </w:r>
+            <w:proofErr w:type="spellStart"/>
+            <w:r>
+              <w:rPr>
+                <w:i/>
+              </w:rPr>
+              <w:t>ControllerClassNameHandlerMapping</w:t>
+            </w:r>
+            <w:proofErr w:type="spellEnd"/>
+            <w:r>
+              <w:rPr>
+                <w:i/>
+              </w:rPr>
+              <w:t xml:space="preserve"> above, but</w:t>
+            </w:r>
+          </w:p>
+          <w:p>
+            <w:pPr>
+              <w:rPr>
+                <w:i/>
+              </w:rPr>
+            </w:pPr>
+            <w:r>
+              <w:rPr>
+                <w:i/>
+              </w:rPr>
+              <w:t xml:space="preserve">    for the index controller we are using </w:t>
+            </w:r>
+            <w:proofErr w:type="spellStart"/>
+            <w:r>
+              <w:rPr>
+                <w:b/>
+                <w:i/>
+              </w:rPr>
+              <w:t>ParameterizableViewController</w:t>
+            </w:r>
+            <w:proofErr w:type="spellEnd"/>
+            <w:r>
+              <w:rPr>
+                <w:i/>
+              </w:rPr>
+              <w:t>, so we must</w:t>
+            </w:r>
+          </w:p>
+          <w:p>
+            <w:pPr>
+              <w:rPr>
+                <w:i/>
+              </w:rPr>
+            </w:pPr>
+            <w:r>
+              <w:rPr>
+                <w:i/>
+              </w:rPr>
+              <w:t xml:space="preserve">    </w:t>
+            </w:r>
+            <w:proofErr w:type="gramStart"/>
+            <w:r>
+              <w:rPr>
+                <w:i/>
+              </w:rPr>
+              <w:t>define</w:t>
+            </w:r>
+            <w:proofErr w:type="gramEnd"/>
+            <w:r>
+              <w:rPr>
+                <w:i/>
+              </w:rPr>
+              <w:t xml:space="preserve"> an explicit mapping for it.</w:t>
+            </w:r>
+          </w:p>
+          <w:p>
+            <w:r>
+              <w:t xml:space="preserve">    --&gt;</w:t>
+            </w:r>
+          </w:p>
+          <w:p/>
+        </w:tc>
+        <w:tc>
+          <w:tcPr>
+            <w:tcW w:w="5378" w:type="dxa"/>
+          </w:tcPr>
+          <w:p>
+            <w:pPr>
+              <w:rPr>
+                <w:lang w:val="ru-RU"/>
+              </w:rPr>
+            </w:pPr>
+          </w:p>
+          <w:p>
+            <w:pPr>
+              <w:rPr>
+                <w:lang w:val="ru-RU"/>
+              </w:rPr>
+            </w:pPr>
+            <w:proofErr w:type="gramStart"/>
+            <w:r>
+              <w:rPr>
+                <w:lang w:val="ru-RU"/>
+              </w:rPr>
+              <w:t xml:space="preserve">Большинство контроллеров использует указанный выше </w:t>
+            </w:r>
+            <w:proofErr w:type="spellStart"/>
+            <w:r>
+              <w:rPr>
+                <w:lang w:val="ru-RU"/>
+              </w:rPr>
+              <w:t>мэппинг</w:t>
+            </w:r>
+            <w:proofErr w:type="spellEnd"/>
+            <w:r>
+              <w:rPr>
+                <w:lang w:val="ru-RU"/>
+              </w:rPr>
+              <w:t xml:space="preserve">, но для индекс контроллера мы используем </w:t>
+            </w:r>
+            <w:proofErr w:type="spellStart"/>
+            <w:r>
+              <w:rPr>
+                <w:b/>
+                <w:i/>
+              </w:rPr>
+              <w:t>ParameterizableViewController</w:t>
+            </w:r>
+            <w:proofErr w:type="spellEnd"/>
+            <w:r>
+              <w:rPr>
+                <w:lang w:val="ru-RU"/>
+              </w:rPr>
+              <w:t xml:space="preserve"> и поэтому должны определить </w:t>
+            </w:r>
+            <w:proofErr w:type="spellStart"/>
+            <w:r>
+              <w:rPr>
+                <w:lang w:val="ru-RU"/>
+              </w:rPr>
+              <w:t>мэппинг</w:t>
+            </w:r>
+            <w:proofErr w:type="spellEnd"/>
+            <w:r>
+              <w:rPr>
+                <w:lang w:val="ru-RU"/>
+              </w:rPr>
+              <w:t xml:space="preserve"> конкретно для него</w:t>
+            </w:r>
+            <w:proofErr w:type="gramEnd"/>
+          </w:p>
+        </w:tc>
+      </w:tr>
+    </w:tbl>
+    <w:p>
+      <w:pPr>
+        <w:rPr>
+          <w:lang w:val="ru-RU"/>
+        </w:rPr>
+      </w:pPr>
+      <w:r>
+        <w:rPr>
+          <w:lang w:val="ru-RU"/>
+        </w:rPr>
+        <w:t xml:space="preserve">    </w:t>
+      </w:r>
+    </w:p>
+    <w:p>
+      <w:r>
+        <w:t>&lt;</w:t>
+      </w:r>
+      <w:r>
+        <w:rPr>
+          <w:b/>
+        </w:rPr>
+        <w:t>bean id="</w:t>
+      </w:r>
+      <w:proofErr w:type="spellStart"/>
+      <w:r>
+        <w:rPr>
+          <w:b/>
+        </w:rPr>
+        <w:t>urlMapping</w:t>
+      </w:r>
+      <w:proofErr w:type="spellEnd"/>
+      <w:r>
+        <w:rPr>
+          <w:b/>
+        </w:rPr>
+        <w:t>"</w:t>
+      </w:r>
+      <w:r>
+        <w:t xml:space="preserve"> class="org.springframework.web.servlet.handler.</w:t>
+      </w:r>
+      <w:r>
+        <w:rPr>
+          <w:b/>
+        </w:rPr>
+        <w:t>Sim</w:t>
+      </w:r>
+      <w:r>
+        <w:rPr>
+          <w:b/>
+        </w:rPr>
+        <w:t>pleUrlHandlerMapping</w:t>
+      </w:r>
+      <w:r>
+        <w:t>"&gt;</w:t>
+      </w:r>
+    </w:p>
+    <w:p>
+      <w:r>
+        <w:t xml:space="preserve">        &lt;property name="mappings"&gt;</w:t>
+      </w:r>
+    </w:p>
+    <w:p>
+      <w:r>
+        <w:t xml:space="preserve">            &lt;</w:t>
+      </w:r>
+      <w:proofErr w:type="gramStart"/>
+      <w:r>
+        <w:t>props</w:t>
+      </w:r>
+      <w:proofErr w:type="gramEnd"/>
+      <w:r>
+        <w:t>&gt;</w:t>
+      </w:r>
+    </w:p>
+    <w:p>
+      <w:pPr>
+        <w:rPr>
+          <w:b/>
+          <w:i/>
+        </w:rPr>
+      </w:pPr>
+      <w:r>
+        <w:lastRenderedPageBreak/>
+        <w:t xml:space="preserve">                </w:t>
+      </w:r>
+      <w:r>
+        <w:rPr>
+          <w:b/>
+          <w:i/>
+        </w:rPr>
+        <w:t>&lt;prop key="index.htm"&gt;</w:t>
+      </w:r>
+      <w:proofErr w:type="spellStart"/>
+      <w:r>
+        <w:rPr>
+          <w:b/>
+          <w:i/>
+        </w:rPr>
+        <w:t>indexController</w:t>
+      </w:r>
+      <w:proofErr w:type="spellEnd"/>
+      <w:r>
+        <w:rPr>
+          <w:b/>
+          <w:i/>
+        </w:rPr>
+        <w:t>&lt;/prop&gt;</w:t>
+      </w:r>
+    </w:p>
+    <w:p>
+      <w:r>
+        <w:t xml:space="preserve">            &lt;/props&gt;</w:t>
+      </w:r>
+    </w:p>
+    <w:p>
+      <w:r>
+        <w:t xml:space="preserve">        &lt;/property&gt;</w:t>
+      </w:r>
+    </w:p>
+    <w:p>
+      <w:r>
+        <w:t xml:space="preserve">    &lt;/bean&gt;</w:t>
+      </w:r>
+    </w:p>
+    <w:p>
+      <w:r>
+        <w:t xml:space="preserve">    </w:t>
+      </w:r>
+      <w:proofErr w:type="gramStart"/>
+      <w:r>
+        <w:t>&lt;!--</w:t>
+      </w:r>
+      <w:proofErr w:type="gramEnd"/>
+      <w:r>
+        <w:t xml:space="preserve"> The index controller.</w:t>
+      </w:r>
+      <w:r>
+        <w:t xml:space="preserve"> --&gt;</w:t>
+      </w:r>
+    </w:p>
+    <w:p>
+      <w:pPr>
+        <w:rPr>
+          <w:b/>
+        </w:rPr>
+      </w:pPr>
+      <w:r>
+        <w:t xml:space="preserve">    &lt;</w:t>
+      </w:r>
+      <w:r>
+        <w:rPr>
+          <w:b/>
+        </w:rPr>
+        <w:t>bean name="</w:t>
+      </w:r>
+      <w:proofErr w:type="spellStart"/>
+      <w:r>
+        <w:rPr>
+          <w:b/>
+        </w:rPr>
+        <w:t>indexController</w:t>
+      </w:r>
+      <w:proofErr w:type="spellEnd"/>
+      <w:r>
+        <w:rPr>
+          <w:b/>
+        </w:rPr>
+        <w:t>"</w:t>
+      </w:r>
+    </w:p>
+    <w:p>
+      <w:r>
+        <w:t xml:space="preserve">          </w:t>
+      </w:r>
+      <w:proofErr w:type="gramStart"/>
+      <w:r>
+        <w:rPr>
+          <w:b/>
+        </w:rPr>
+        <w:t>class</w:t>
+      </w:r>
+      <w:proofErr w:type="gramEnd"/>
+      <w:r>
+        <w:t>="org.springframework.web.servlet.mvc.</w:t>
+      </w:r>
+      <w:r>
+        <w:rPr>
+          <w:b/>
+        </w:rPr>
+        <w:t>ParameterizableViewController</w:t>
+      </w:r>
+      <w:r>
+        <w:t>"</w:t>
+      </w:r>
+    </w:p>
+    <w:p>
+      <w:pPr>
+        <w:rPr>
+          <w:lang w:val="ru-RU"/>
+        </w:rPr>
+      </w:pPr>
+      <w:r>
+        <w:t xml:space="preserve">          </w:t>
+      </w:r>
+      <w:proofErr w:type="gramStart"/>
+      <w:r>
+        <w:rPr>
+          <w:b/>
+        </w:rPr>
+        <w:t>p:</w:t>
+      </w:r>
+      <w:proofErr w:type="gramEnd"/>
+      <w:r>
+        <w:rPr>
+          <w:b/>
+        </w:rPr>
+        <w:t xml:space="preserve">viewName="index" </w:t>
+      </w:r>
+      <w:r>
+        <w:t xml:space="preserve">/&gt;   </w:t>
+      </w:r>
+    </w:p>
+    <w:tbl>
+      <w:tblPr>
+        <w:tblStyle w:val="a4"/>
+        <w:tblW w:w="0" w:type="auto"/>
+        <w:tblLook w:val="04A0" w:firstRow="1" w:lastRow="0" w:firstColumn="1" w:lastColumn="0" w:noHBand="0" w:noVBand="1"/>
+      </w:tblPr>
+      <w:tblGrid>
+        <w:gridCol w:w="5377"/>
+        <w:gridCol w:w="5378"/>
+      </w:tblGrid>
+      <w:tr>
+        <w:tc>
+          <w:tcPr>
+            <w:tcW w:w="5377" w:type="dxa"/>
+          </w:tcPr>
+          <w:p>
+            <w:pPr>
+              <w:rPr>
+                <w:lang w:val="ru-RU"/>
+              </w:rPr>
+            </w:pPr>
+          </w:p>
+          <w:p>
+            <w:r>
+              <w:t xml:space="preserve"> &lt;bean id="</w:t>
+            </w:r>
+            <w:proofErr w:type="spellStart"/>
+            <w:r>
+              <w:rPr>
+                <w:b/>
+              </w:rPr>
+              <w:t>viewResolver</w:t>
+            </w:r>
+            <w:proofErr w:type="spellEnd"/>
+            <w:r>
+              <w:t>"</w:t>
+            </w:r>
+          </w:p>
+          <w:p>
+            <w:pPr>
+              <w:rPr>
+                <w:lang w:val="ru-RU"/>
+              </w:rPr>
+            </w:pPr>
+            <w:r>
+              <w:t xml:space="preserve">          class="</w:t>
+            </w:r>
+            <w:proofErr w:type="spellStart"/>
+            <w:r>
+              <w:t>org.springframework.web.servlet</w:t>
+            </w:r>
+            <w:proofErr w:type="spellEnd"/>
+          </w:p>
+          <w:p>
+            <w:r>
+              <w:rPr>
+                <w:lang w:val="ru-RU"/>
+              </w:rPr>
+              <w:t xml:space="preserve">                </w:t>
+            </w:r>
+            <w:r>
+              <w:t>.</w:t>
+            </w:r>
+            <w:proofErr w:type="spellStart"/>
+            <w:r>
+              <w:t>view.</w:t>
+            </w:r>
+            <w:r>
+              <w:rPr>
+                <w:b/>
+                <w:i/>
+              </w:rPr>
+              <w:t>InternalResourceViewResolver</w:t>
+            </w:r>
+            <w:proofErr w:type="spellEnd"/>
+            <w:r>
+              <w:t>"</w:t>
+            </w:r>
+          </w:p>
+          <w:p>
+            <w:pPr>
+              <w:rPr>
+                <w:b/>
+              </w:rPr>
+            </w:pPr>
+            <w:r>
+              <w:rPr>
+                <w:b/>
+              </w:rPr>
+              <w:t xml:space="preserve">          p:prefix="/WEB-INF/jsp/"</w:t>
+            </w:r>
+          </w:p>
+          <w:p>
+            <w:pPr>
+              <w:rPr>
+                <w:b/>
+              </w:rPr>
+            </w:pPr>
+            <w:r>
+              <w:rPr>
+                <w:b/>
+              </w:rPr>
+              <w:t xml:space="preserve">          p:suffix=".jsp" /&gt;</w:t>
+            </w:r>
+          </w:p>
+          <w:p>
+            <w:pPr>
+              <w:rPr>
+                <w:lang w:val="ru-RU"/>
+              </w:rPr>
+            </w:pPr>
+          </w:p>
+        </w:tc>
+        <w:tc>
+          <w:tcPr>
+            <w:tcW w:w="5378" w:type="dxa"/>
+          </w:tcPr>
+          <w:p>
+            <w:pPr>
+              <w:rPr>
+                <w:lang w:val="ru-RU"/>
+              </w:rPr>
+            </w:pPr>
+          </w:p>
+          <w:p>
+            <w:pPr>
+              <w:rPr>
+                <w:lang w:val="ru-RU"/>
+              </w:rPr>
+            </w:pPr>
+            <w:r>
+              <w:rPr>
+                <w:lang w:val="ru-RU"/>
+              </w:rPr>
+              <w:t xml:space="preserve">Для </w:t>
+            </w:r>
+            <w:proofErr w:type="spellStart"/>
+            <w:r>
+              <w:t>ViewResolver</w:t>
+            </w:r>
+            <w:proofErr w:type="spellEnd"/>
+            <w:r>
+              <w:rPr>
+                <w:lang w:val="ru-RU"/>
+              </w:rPr>
+              <w:t xml:space="preserve"> </w:t>
+            </w:r>
+            <w:r>
+              <w:rPr>
+                <w:lang w:val="ru-RU"/>
+              </w:rPr>
+              <w:t xml:space="preserve">определено </w:t>
+            </w:r>
+            <w:proofErr w:type="gramStart"/>
+            <w:r>
+              <w:rPr>
+                <w:lang w:val="ru-RU"/>
+              </w:rPr>
+              <w:t>место</w:t>
+            </w:r>
+            <w:proofErr w:type="gramEnd"/>
+            <w:r>
+              <w:rPr>
+                <w:lang w:val="ru-RU"/>
+              </w:rPr>
+              <w:t xml:space="preserve"> где лежат страницы, и расширение этих страниц</w:t>
+            </w:r>
+          </w:p>
+        </w:tc>
+      </w:tr>
+    </w:tbl>
+    <w:p>
+      <w:pPr>
+        <w:rPr>
+          <w:lang w:val="ru-RU"/>
+        </w:rPr>
+      </w:pPr>
+    </w:p>
+    <w:p>
+      <w:pPr>
+        <w:pStyle w:val="1"/>
+      </w:pPr>
+      <w:r>
+        <w:t>3</w:t>
+      </w:r>
+      <w:r>
+        <w:t xml:space="preserve">. </w:t>
       </w:r>
       <w:r>
         <w:t>Step</w:t>
@@ -137,6 +2820,7 @@
             <w:r>
               <w:rPr>
                 <w:noProof/>
+                <w:lang w:val="ru-RU" w:eastAsia="ru-RU"/>
               </w:rPr>
               <w:drawing>
                 <wp:inline distT="0" distB="0" distL="0" distR="0" wp14:anchorId="0D22B6C2" wp14:editId="07C9E8E7">
@@ -154,7 +2838,7 @@
                           <pic:cNvPicPr/>
                         </pic:nvPicPr>
                         <pic:blipFill>
-                          <a:blip r:embed="rId7"/>
+                          <a:blip r:embed="rId15"/>
                           <a:stretch>
                             <a:fillRect/>
                           </a:stretch>
@@ -209,6 +2893,7 @@
             <w:r>
               <w:rPr>
                 <w:noProof/>
+                <w:lang w:val="ru-RU" w:eastAsia="ru-RU"/>
               </w:rPr>
               <w:drawing>
                 <wp:inline distT="0" distB="0" distL="0" distR="0" wp14:anchorId="24A7347C" wp14:editId="3D95476C">
@@ -226,7 +2911,7 @@
                           <pic:cNvPicPr/>
                         </pic:nvPicPr>
                         <pic:blipFill>
-                          <a:blip r:embed="rId8"/>
+                          <a:blip r:embed="rId16"/>
                           <a:stretch>
                             <a:fillRect/>
                           </a:stretch>
@@ -325,7 +3010,7 @@
                 <w:lang w:val="ru-RU"/>
               </w:rPr>
             </w:pPr>
-            <w:hyperlink r:id="rId9" w:history="1">
+            <w:hyperlink r:id="rId17" w:history="1">
               <w:r>
                 <w:rPr>
                   <w:rStyle w:val="a3"/>
@@ -360,7 +3045,9 @@
             <w:r>
               <w:rPr>
                 <w:noProof/>
-              </w:rPr>
+                <w:lang w:val="ru-RU" w:eastAsia="ru-RU"/>
+              </w:rPr>
+              <w:lastRenderedPageBreak/>
               <w:drawing>
                 <wp:inline distT="0" distB="0" distL="0" distR="0" wp14:anchorId="28E07B16" wp14:editId="46DEC82B">
                   <wp:extent cx="3390900" cy="1936750"/>
@@ -379,7 +3066,7 @@
                           </pic:cNvPicPr>
                         </pic:nvPicPr>
                         <pic:blipFill>
-                          <a:blip r:embed="rId10">
+                          <a:blip r:embed="rId18">
                             <a:extLst>
                               <a:ext uri="{28A0092B-C50C-407E-A947-70E740481C1C}">
                                 <a14:useLocalDpi xmlns:a14="http://schemas.microsoft.com/office/drawing/2010/main" val="0"/>
@@ -435,6 +3122,11 @@
       </w:r>
     </w:p>
     <w:p>
+      <w:pPr>
+        <w:rPr>
+          <w:lang w:val="ru-RU"/>
+        </w:rPr>
+      </w:pPr>
       <w:r>
         <w:rPr>
           <w:lang w:val="ru-RU"/>
@@ -514,15 +3206,7 @@
         <w:rPr>
           <w:lang w:val="ru-RU"/>
         </w:rPr>
-        <w:t xml:space="preserve"> находит для запроса подходящий</w:t>
-      </w:r>
-      <w:bookmarkStart w:id="0" w:name="_GoBack"/>
-      <w:bookmarkEnd w:id="0"/>
-      <w:r>
-        <w:rPr>
-          <w:lang w:val="ru-RU"/>
-        </w:rPr>
-        <w:t xml:space="preserve"> контролер(</w:t>
+        <w:t xml:space="preserve"> находит для запроса подходящий контролер(</w:t>
       </w:r>
       <w:proofErr w:type="spellStart"/>
       <w:r>
@@ -896,11 +3580,6 @@
       </w:r>
     </w:p>
     <w:p>
-      <w:pPr>
-        <w:rPr>
-          <w:lang w:val="ru-RU"/>
-        </w:rPr>
-      </w:pPr>
       <w:r>
         <w:rPr>
           <w:lang w:val="ru-RU"/>
@@ -911,409 +3590,26 @@
     <w:p>
       <w:pPr>
         <w:pStyle w:val="1"/>
-        <w:rPr>
-          <w:lang w:val="ru-RU"/>
-        </w:rPr>
-      </w:pPr>
-      <w:r>
-        <w:rPr>
-          <w:lang w:val="ru-RU"/>
-        </w:rPr>
+      </w:pPr>
+      <w:r>
         <w:lastRenderedPageBreak/>
-        <w:t xml:space="preserve">3. </w:t>
-      </w:r>
-      <w:proofErr w:type="spellStart"/>
-      <w:r>
-        <w:t>Tutorialspoint</w:t>
-      </w:r>
-      <w:proofErr w:type="spellEnd"/>
-      <w:r>
-        <w:rPr>
-          <w:lang w:val="ru-RU"/>
-        </w:rPr>
-        <w:t xml:space="preserve"> – </w:t>
-      </w:r>
-      <w:r>
-        <w:rPr>
-          <w:lang w:val="ru-RU"/>
-        </w:rPr>
-        <w:t>суть вопроса!</w:t>
-      </w:r>
-    </w:p>
-    <w:p>
-      <w:pPr>
-        <w:rPr>
-          <w:lang w:val="ru-RU"/>
-        </w:rPr>
-      </w:pPr>
-      <w:r>
-        <w:rPr>
-          <w:lang w:val="ru-RU"/>
-        </w:rPr>
-        <w:t xml:space="preserve">Имеется инструкция по </w:t>
-      </w:r>
-      <w:proofErr w:type="spellStart"/>
-      <w:r>
-        <w:rPr>
-          <w:lang w:val="ru-RU"/>
-        </w:rPr>
-        <w:t>спрингу</w:t>
-      </w:r>
-      <w:proofErr w:type="spellEnd"/>
-      <w:r>
-        <w:rPr>
-          <w:lang w:val="ru-RU"/>
-        </w:rPr>
-        <w:t>, а в ней нужный мне раздел</w:t>
-      </w:r>
-    </w:p>
-    <w:p>
-      <w:pPr>
-        <w:rPr>
-          <w:lang w:val="ru-RU"/>
-        </w:rPr>
-      </w:pPr>
-      <w:hyperlink r:id="rId11" w:history="1">
+        <w:t xml:space="preserve">2. </w:t>
+      </w:r>
+      <w:r>
+        <w:t xml:space="preserve">Step-by-step: </w:t>
+      </w:r>
+      <w:r>
+        <w:rPr>
+          <w:lang w:val="ru-RU"/>
+        </w:rPr>
+        <w:t>начало</w:t>
+      </w:r>
+    </w:p>
+    <w:p>
+      <w:hyperlink r:id="rId19" w:anchor="step1.8" w:history="1">
         <w:r>
           <w:rPr>
             <w:rStyle w:val="a3"/>
-            <w:lang w:val="ru-RU"/>
-          </w:rPr>
-          <w:t>http://www.tutorialspoint.com/spring/spring_web_mvc_framework.htm</w:t>
-        </w:r>
-      </w:hyperlink>
-    </w:p>
-    <w:p>
-      <w:pPr>
-        <w:rPr>
-          <w:lang w:val="ru-RU"/>
-        </w:rPr>
-      </w:pPr>
-    </w:p>
-    <w:p>
-      <w:pPr>
-        <w:rPr>
-          <w:lang w:val="ru-RU"/>
-        </w:rPr>
-      </w:pPr>
-      <w:r>
-        <w:rPr>
-          <w:noProof/>
-        </w:rPr>
-        <w:drawing>
-          <wp:inline distT="0" distB="0" distL="0" distR="0" wp14:anchorId="55F9E4C5" wp14:editId="39EB0430">
-            <wp:extent cx="6152515" cy="3716020"/>
-            <wp:effectExtent l="0" t="0" r="635" b="0"/>
-            <wp:docPr id="6" name="Рисунок 6"/>
-            <wp:cNvGraphicFramePr>
-              <a:graphicFrameLocks xmlns:a="http://schemas.openxmlformats.org/drawingml/2006/main" noChangeAspect="1"/>
-            </wp:cNvGraphicFramePr>
-            <a:graphic xmlns:a="http://schemas.openxmlformats.org/drawingml/2006/main">
-              <a:graphicData uri="http://schemas.openxmlformats.org/drawingml/2006/picture">
-                <pic:pic xmlns:pic="http://schemas.openxmlformats.org/drawingml/2006/picture">
-                  <pic:nvPicPr>
-                    <pic:cNvPr id="0" name=""/>
-                    <pic:cNvPicPr/>
-                  </pic:nvPicPr>
-                  <pic:blipFill>
-                    <a:blip r:embed="rId12"/>
-                    <a:stretch>
-                      <a:fillRect/>
-                    </a:stretch>
-                  </pic:blipFill>
-                  <pic:spPr>
-                    <a:xfrm>
-                      <a:off x="0" y="0"/>
-                      <a:ext cx="6152515" cy="3716020"/>
-                    </a:xfrm>
-                    <a:prstGeom prst="rect">
-                      <a:avLst/>
-                    </a:prstGeom>
-                  </pic:spPr>
-                </pic:pic>
-              </a:graphicData>
-            </a:graphic>
-          </wp:inline>
-        </w:drawing>
-      </w:r>
-    </w:p>
-    <w:p>
-      <w:pPr>
-        <w:rPr>
-          <w:lang w:val="ru-RU"/>
-        </w:rPr>
-      </w:pPr>
-    </w:p>
-    <w:p>
-      <w:r>
-        <w:t xml:space="preserve">The </w:t>
-      </w:r>
-      <w:r>
-        <w:t>sequence of events corresponding to an incoming HTT</w:t>
-      </w:r>
-      <w:r>
-        <w:t xml:space="preserve">P request to </w:t>
-      </w:r>
-      <w:proofErr w:type="spellStart"/>
-      <w:r>
-        <w:t>DispatcherServlet</w:t>
-      </w:r>
-      <w:proofErr w:type="spellEnd"/>
-      <w:r>
-        <w:t>:</w:t>
-      </w:r>
-    </w:p>
-    <w:p>
-      <w:pPr>
-        <w:pStyle w:val="a7"/>
-        <w:numPr>
-          <w:ilvl w:val="0"/>
-          <w:numId w:val="1"/>
-        </w:numPr>
-        <w:rPr>
-          <w:i/>
-        </w:rPr>
-      </w:pPr>
-      <w:r>
-        <w:t xml:space="preserve">After receiving an HTTP request, </w:t>
-      </w:r>
-      <w:proofErr w:type="spellStart"/>
-      <w:r>
-        <w:rPr>
-          <w:i/>
-        </w:rPr>
-        <w:t>DispatcherServlet</w:t>
-      </w:r>
-      <w:proofErr w:type="spellEnd"/>
-      <w:r>
-        <w:rPr>
-          <w:i/>
-        </w:rPr>
-        <w:t xml:space="preserve"> consults the </w:t>
-      </w:r>
-      <w:proofErr w:type="spellStart"/>
-      <w:r>
-        <w:rPr>
-          <w:b/>
-          <w:i/>
-        </w:rPr>
-        <w:t>HandlerMapping</w:t>
-      </w:r>
-      <w:proofErr w:type="spellEnd"/>
-      <w:r>
-        <w:rPr>
-          <w:i/>
-        </w:rPr>
-        <w:t xml:space="preserve"> to call the appropriate Controller.</w:t>
-      </w:r>
-    </w:p>
-    <w:p>
-      <w:pPr>
-        <w:pStyle w:val="a7"/>
-        <w:numPr>
-          <w:ilvl w:val="0"/>
-          <w:numId w:val="1"/>
-        </w:numPr>
-      </w:pPr>
-      <w:r>
-        <w:rPr>
-          <w:b/>
-        </w:rPr>
-        <w:t>The Controller</w:t>
-      </w:r>
-      <w:r>
-        <w:t xml:space="preserve"> takes the request and calls the appropriate service methods based on used GET or POST method. The service method will </w:t>
-      </w:r>
-      <w:r>
-        <w:rPr>
-          <w:b/>
-          <w:i/>
-        </w:rPr>
-        <w:t>set model data</w:t>
-      </w:r>
-      <w:r>
-        <w:t xml:space="preserve"> based on defined business logic and </w:t>
-      </w:r>
-      <w:r>
-        <w:rPr>
-          <w:b/>
-          <w:i/>
-        </w:rPr>
-        <w:t>returns view name</w:t>
-      </w:r>
-      <w:r>
-        <w:t xml:space="preserve"> to the </w:t>
-      </w:r>
-      <w:proofErr w:type="spellStart"/>
-      <w:r>
-        <w:t>DispatcherServlet</w:t>
-      </w:r>
-      <w:proofErr w:type="spellEnd"/>
-      <w:r>
-        <w:t>.</w:t>
-      </w:r>
-    </w:p>
-    <w:p>
-      <w:pPr>
-        <w:pStyle w:val="a7"/>
-        <w:numPr>
-          <w:ilvl w:val="0"/>
-          <w:numId w:val="1"/>
-        </w:numPr>
-      </w:pPr>
-      <w:r>
-        <w:t xml:space="preserve">The </w:t>
-      </w:r>
-      <w:proofErr w:type="spellStart"/>
-      <w:r>
-        <w:t>DispatcherServlet</w:t>
-      </w:r>
-      <w:proofErr w:type="spellEnd"/>
-      <w:r>
-        <w:t xml:space="preserve"> will take help from </w:t>
-      </w:r>
-      <w:proofErr w:type="spellStart"/>
-      <w:r>
-        <w:t>ViewResolver</w:t>
-      </w:r>
-      <w:proofErr w:type="spellEnd"/>
-      <w:r>
-        <w:t xml:space="preserve"> to </w:t>
-      </w:r>
-      <w:proofErr w:type="spellStart"/>
-      <w:r>
-        <w:t>pickup</w:t>
-      </w:r>
-      <w:proofErr w:type="spellEnd"/>
-      <w:r>
-        <w:t xml:space="preserve"> the defined view for the request.</w:t>
-      </w:r>
-    </w:p>
-    <w:p>
-      <w:pPr>
-        <w:pStyle w:val="a7"/>
-        <w:numPr>
-          <w:ilvl w:val="0"/>
-          <w:numId w:val="1"/>
-        </w:numPr>
-      </w:pPr>
-      <w:r>
-        <w:t xml:space="preserve">Once view is finalized, The </w:t>
-      </w:r>
-      <w:proofErr w:type="spellStart"/>
-      <w:r>
-        <w:t>DispatcherServlet</w:t>
-      </w:r>
-      <w:proofErr w:type="spellEnd"/>
-      <w:r>
-        <w:t xml:space="preserve"> passes the model data to the view which is finally rendered on the browser.</w:t>
-      </w:r>
-    </w:p>
-    <w:p/>
-    <w:p>
-      <w:proofErr w:type="gramStart"/>
-      <w:r>
-        <w:t xml:space="preserve">All the above mentioned components </w:t>
-      </w:r>
-      <w:proofErr w:type="spellStart"/>
-      <w:r>
-        <w:t>ie</w:t>
-      </w:r>
-      <w:proofErr w:type="spellEnd"/>
-      <w:r>
-        <w:t>.</w:t>
-      </w:r>
-      <w:proofErr w:type="gramEnd"/>
-      <w:r>
-        <w:t xml:space="preserve"> </w:t>
-      </w:r>
-      <w:proofErr w:type="spellStart"/>
-      <w:r>
-        <w:t>HandlerMapping</w:t>
-      </w:r>
-      <w:proofErr w:type="spellEnd"/>
-      <w:r>
-        <w:t xml:space="preserve">, Controller and </w:t>
-      </w:r>
-      <w:proofErr w:type="spellStart"/>
-      <w:r>
-        <w:t>ViewResolver</w:t>
-      </w:r>
-      <w:proofErr w:type="spellEnd"/>
-      <w:r>
-        <w:t xml:space="preserve"> are parts of </w:t>
-      </w:r>
-      <w:proofErr w:type="spellStart"/>
-      <w:r>
-        <w:t>WebApplicationContext</w:t>
-      </w:r>
-      <w:proofErr w:type="spellEnd"/>
-      <w:r>
-        <w:t xml:space="preserve"> which is an extension of the plain </w:t>
-      </w:r>
-      <w:proofErr w:type="spellStart"/>
-      <w:r>
-        <w:t>ApplicationContext</w:t>
-      </w:r>
-      <w:proofErr w:type="spellEnd"/>
-      <w:r>
-        <w:t xml:space="preserve"> with some extra features necessary for web applications.</w:t>
-      </w:r>
-    </w:p>
-    <w:p>
-      <w:pPr>
-        <w:rPr>
-          <w:rFonts w:asciiTheme="majorHAnsi" w:eastAsiaTheme="majorEastAsia" w:hAnsiTheme="majorHAnsi" w:cstheme="majorBidi"/>
-          <w:b/>
-          <w:bCs/>
-          <w:color w:val="365F91" w:themeColor="accent1" w:themeShade="BF"/>
-          <w:sz w:val="28"/>
-          <w:szCs w:val="28"/>
-          <w:lang w:val="ru-RU"/>
-        </w:rPr>
-      </w:pPr>
-      <w:r>
-        <w:rPr>
-          <w:lang w:val="ru-RU"/>
-        </w:rPr>
-        <w:br w:type="page"/>
-      </w:r>
-    </w:p>
-    <w:p>
-      <w:pPr>
-        <w:pStyle w:val="1"/>
-        <w:rPr>
-          <w:lang w:val="ru-RU"/>
-        </w:rPr>
-      </w:pPr>
-      <w:r>
-        <w:rPr>
-          <w:lang w:val="ru-RU"/>
-        </w:rPr>
-        <w:lastRenderedPageBreak/>
-        <w:t xml:space="preserve">2. </w:t>
-      </w:r>
-      <w:r>
-        <w:t xml:space="preserve">Step-by-step: </w:t>
-      </w:r>
-      <w:r>
-        <w:rPr>
-          <w:lang w:val="ru-RU"/>
-        </w:rPr>
-        <w:t>начало</w:t>
-      </w:r>
-    </w:p>
-    <w:p>
-      <w:pPr>
-        <w:rPr>
-          <w:lang w:val="ru-RU"/>
-        </w:rPr>
-      </w:pPr>
-      <w:hyperlink r:id="rId13" w:anchor="step1.8" w:history="1">
-        <w:r>
-          <w:rPr>
-            <w:rStyle w:val="a3"/>
-            <w:lang w:val="ru-RU"/>
           </w:rPr>
           <w:t>https://sites.google.com/site/springmvcnetbeans/step-by-step/#step1.8</w:t>
         </w:r>
@@ -1402,6 +3698,7 @@
       <w:r>
         <w:rPr>
           <w:noProof/>
+          <w:lang w:val="ru-RU" w:eastAsia="ru-RU"/>
         </w:rPr>
         <w:drawing>
           <wp:inline distT="0" distB="0" distL="0" distR="0" wp14:anchorId="196B03FA" wp14:editId="23B27C4C">
@@ -1419,7 +3716,7 @@
                     <pic:cNvPicPr/>
                   </pic:nvPicPr>
                   <pic:blipFill>
-                    <a:blip r:embed="rId14"/>
+                    <a:blip r:embed="rId20"/>
                     <a:stretch>
                       <a:fillRect/>
                     </a:stretch>
@@ -1477,6 +3774,7 @@
             <w:r>
               <w:rPr>
                 <w:noProof/>
+                <w:lang w:val="ru-RU" w:eastAsia="ru-RU"/>
               </w:rPr>
               <w:drawing>
                 <wp:inline distT="0" distB="0" distL="0" distR="0" wp14:anchorId="3E9011C0" wp14:editId="3805CC71">
@@ -1494,7 +3792,7 @@
                           <pic:cNvPicPr/>
                         </pic:nvPicPr>
                         <pic:blipFill>
-                          <a:blip r:embed="rId15"/>
+                          <a:blip r:embed="rId21"/>
                           <a:stretch>
                             <a:fillRect/>
                           </a:stretch>
@@ -1541,6 +3839,7 @@
       <w:r>
         <w:rPr>
           <w:noProof/>
+          <w:lang w:val="ru-RU" w:eastAsia="ru-RU"/>
         </w:rPr>
         <w:lastRenderedPageBreak/>
         <w:drawing>
@@ -1559,7 +3858,7 @@
                     <pic:cNvPicPr/>
                   </pic:nvPicPr>
                   <pic:blipFill>
-                    <a:blip r:embed="rId16"/>
+                    <a:blip r:embed="rId22"/>
                     <a:stretch>
                       <a:fillRect/>
                     </a:stretch>
@@ -1584,8 +3883,14 @@
     <w:p>
       <w:pPr>
         <w:pStyle w:val="1"/>
-      </w:pPr>
-      <w:r>
+        <w:rPr>
+          <w:lang w:val="ru-RU"/>
+        </w:rPr>
+      </w:pPr>
+      <w:r>
+        <w:rPr>
+          <w:lang w:val="ru-RU"/>
+        </w:rPr>
         <w:t xml:space="preserve">1. </w:t>
       </w:r>
       <w:r>
@@ -1601,12 +3906,153 @@
       <w:proofErr w:type="spellEnd"/>
     </w:p>
     <w:p>
-      <w:hyperlink r:id="rId17" w:history="1">
+      <w:pPr>
+        <w:rPr>
+          <w:lang w:val="ru-RU"/>
+        </w:rPr>
+      </w:pPr>
+      <w:hyperlink r:id="rId23" w:anchor="overview" w:history="1">
         <w:r>
           <w:rPr>
             <w:rStyle w:val="a3"/>
           </w:rPr>
-          <w:t>https://netbeans.org/kb/docs/web/quickstart-webapps-spring.html#overview</w:t>
+          <w:t>https</w:t>
+        </w:r>
+        <w:r>
+          <w:rPr>
+            <w:rStyle w:val="a3"/>
+            <w:lang w:val="ru-RU"/>
+          </w:rPr>
+          <w:t>://</w:t>
+        </w:r>
+        <w:proofErr w:type="spellStart"/>
+        <w:r>
+          <w:rPr>
+            <w:rStyle w:val="a3"/>
+          </w:rPr>
+          <w:t>netbeans</w:t>
+        </w:r>
+        <w:proofErr w:type="spellEnd"/>
+        <w:r>
+          <w:rPr>
+            <w:rStyle w:val="a3"/>
+            <w:lang w:val="ru-RU"/>
+          </w:rPr>
+          <w:t>.</w:t>
+        </w:r>
+        <w:r>
+          <w:rPr>
+            <w:rStyle w:val="a3"/>
+          </w:rPr>
+          <w:t>org</w:t>
+        </w:r>
+        <w:r>
+          <w:rPr>
+            <w:rStyle w:val="a3"/>
+            <w:lang w:val="ru-RU"/>
+          </w:rPr>
+          <w:t>/</w:t>
+        </w:r>
+        <w:r>
+          <w:rPr>
+            <w:rStyle w:val="a3"/>
+          </w:rPr>
+          <w:t>kb</w:t>
+        </w:r>
+        <w:r>
+          <w:rPr>
+            <w:rStyle w:val="a3"/>
+            <w:lang w:val="ru-RU"/>
+          </w:rPr>
+          <w:t>/</w:t>
+        </w:r>
+        <w:r>
+          <w:rPr>
+            <w:rStyle w:val="a3"/>
+          </w:rPr>
+          <w:t>docs</w:t>
+        </w:r>
+        <w:r>
+          <w:rPr>
+            <w:rStyle w:val="a3"/>
+            <w:lang w:val="ru-RU"/>
+          </w:rPr>
+          <w:t>/</w:t>
+        </w:r>
+        <w:r>
+          <w:rPr>
+            <w:rStyle w:val="a3"/>
+          </w:rPr>
+          <w:t>web</w:t>
+        </w:r>
+        <w:r>
+          <w:rPr>
+            <w:rStyle w:val="a3"/>
+            <w:lang w:val="ru-RU"/>
+          </w:rPr>
+          <w:t>/</w:t>
+        </w:r>
+        <w:proofErr w:type="spellStart"/>
+        <w:r>
+          <w:rPr>
+            <w:rStyle w:val="a3"/>
+          </w:rPr>
+          <w:t>quickstart</w:t>
+        </w:r>
+        <w:proofErr w:type="spellEnd"/>
+        <w:r>
+          <w:rPr>
+            <w:rStyle w:val="a3"/>
+            <w:lang w:val="ru-RU"/>
+          </w:rPr>
+          <w:t>-</w:t>
+        </w:r>
+        <w:proofErr w:type="spellStart"/>
+        <w:r>
+          <w:rPr>
+            <w:rStyle w:val="a3"/>
+          </w:rPr>
+          <w:t>webapps</w:t>
+        </w:r>
+        <w:proofErr w:type="spellEnd"/>
+        <w:r>
+          <w:rPr>
+            <w:rStyle w:val="a3"/>
+            <w:lang w:val="ru-RU"/>
+          </w:rPr>
+          <w:t>-</w:t>
+        </w:r>
+        <w:r>
+          <w:rPr>
+            <w:rStyle w:val="a3"/>
+          </w:rPr>
+          <w:t>spring</w:t>
+        </w:r>
+        <w:r>
+          <w:rPr>
+            <w:rStyle w:val="a3"/>
+            <w:lang w:val="ru-RU"/>
+          </w:rPr>
+          <w:t>.</w:t>
+        </w:r>
+        <w:r>
+          <w:rPr>
+            <w:rStyle w:val="a3"/>
+          </w:rPr>
+          <w:t>html</w:t>
+        </w:r>
+        <w:r>
+          <w:rPr>
+            <w:rStyle w:val="a3"/>
+            <w:lang w:val="ru-RU"/>
+          </w:rPr>
+          <w:t>#</w:t>
+        </w:r>
+        <w:r>
+          <w:rPr>
+            <w:rStyle w:val="a3"/>
+          </w:rPr>
+          <w:t>overview</w:t>
         </w:r>
       </w:hyperlink>
     </w:p>
@@ -2078,7 +4524,6 @@
     <w:next w:val="a"/>
     <w:link w:val="20"/>
     <w:uiPriority w:val="9"/>
-    <w:semiHidden/>
     <w:unhideWhenUsed/>
     <w:qFormat/>
     <w:rsid w:val="00767BDC"/>
@@ -2144,6 +4589,7 @@
       <w:spacing w:after="0" w:line="240" w:lineRule="auto"/>
     </w:pPr>
     <w:tblPr>
+      <w:tblInd w:w="0" w:type="dxa"/>
       <w:tblBorders>
         <w:top w:val="single" w:sz="4" w:space="0" w:color="auto"/>
         <w:left w:val="single" w:sz="4" w:space="0" w:color="auto"/>
@@ -2152,6 +4598,12 @@
         <w:insideH w:val="single" w:sz="4" w:space="0" w:color="auto"/>
         <w:insideV w:val="single" w:sz="4" w:space="0" w:color="auto"/>
       </w:tblBorders>
+      <w:tblCellMar>
+        <w:top w:w="0" w:type="dxa"/>
+        <w:left w:w="108" w:type="dxa"/>
+        <w:bottom w:w="0" w:type="dxa"/>
+        <w:right w:w="108" w:type="dxa"/>
+      </w:tblCellMar>
     </w:tblPr>
   </w:style>
   <w:style w:type="paragraph" w:styleId="a5">
@@ -2204,7 +4656,6 @@
     <w:basedOn w:val="a0"/>
     <w:link w:val="2"/>
     <w:uiPriority w:val="9"/>
-    <w:semiHidden/>
     <w:rsid w:val="00767BDC"/>
     <w:rPr>
       <w:rFonts w:asciiTheme="majorHAnsi" w:eastAsiaTheme="majorEastAsia" w:hAnsiTheme="majorHAnsi" w:cstheme="majorBidi"/>
@@ -2418,7 +4869,6 @@
     <w:next w:val="a"/>
     <w:link w:val="20"/>
     <w:uiPriority w:val="9"/>
-    <w:semiHidden/>
     <w:unhideWhenUsed/>
     <w:qFormat/>
     <w:rsid w:val="00767BDC"/>
@@ -2484,6 +4934,7 @@
       <w:spacing w:after="0" w:line="240" w:lineRule="auto"/>
     </w:pPr>
     <w:tblPr>
+      <w:tblInd w:w="0" w:type="dxa"/>
       <w:tblBorders>
         <w:top w:val="single" w:sz="4" w:space="0" w:color="auto"/>
         <w:left w:val="single" w:sz="4" w:space="0" w:color="auto"/>
@@ -2492,6 +4943,12 @@
         <w:insideH w:val="single" w:sz="4" w:space="0" w:color="auto"/>
         <w:insideV w:val="single" w:sz="4" w:space="0" w:color="auto"/>
       </w:tblBorders>
+      <w:tblCellMar>
+        <w:top w:w="0" w:type="dxa"/>
+        <w:left w:w="108" w:type="dxa"/>
+        <w:bottom w:w="0" w:type="dxa"/>
+        <w:right w:w="108" w:type="dxa"/>
+      </w:tblCellMar>
     </w:tblPr>
   </w:style>
   <w:style w:type="paragraph" w:styleId="a5">
@@ -2544,7 +5001,6 @@
     <w:basedOn w:val="a0"/>
     <w:link w:val="2"/>
     <w:uiPriority w:val="9"/>
-    <w:semiHidden/>
     <w:rsid w:val="00767BDC"/>
     <w:rPr>
       <w:rFonts w:asciiTheme="majorHAnsi" w:eastAsiaTheme="majorEastAsia" w:hAnsiTheme="majorHAnsi" w:cstheme="majorBidi"/>
@@ -2859,7 +5315,7 @@
 </file>
 
 <file path=customXml/itemProps1.xml><?xml version="1.0" encoding="utf-8"?>
-<ds:datastoreItem xmlns:ds="http://schemas.openxmlformats.org/officeDocument/2006/customXml" ds:itemID="{BD01AADB-13B7-4546-BFCC-920CB6062181}">
+<ds:datastoreItem xmlns:ds="http://schemas.openxmlformats.org/officeDocument/2006/customXml" ds:itemID="{80AB3073-6210-4AD5-80C6-8B7FD5A92E02}">
   <ds:schemaRefs>
     <ds:schemaRef ds:uri="http://schemas.openxmlformats.org/officeDocument/2006/bibliography"/>
   </ds:schemaRefs>

</xml_diff>